<commit_message>
update Thingsboard - D3D4
</commit_message>
<xml_diff>
--- a/M2-TingsBoard/TB-D40 -- Top 10 IoTs Platform + Case Study/TB-D46 -- IoTs Platform and TB in Application -- Report.docx
+++ b/M2-TingsBoard/TB-D40 -- Top 10 IoTs Platform + Case Study/TB-D46 -- IoTs Platform and TB in Application -- Report.docx
@@ -1,6 +1,6 @@
 
 <file path=word/document.xml><?xml version="1.0" encoding="utf-8"?>
-<w:document xmlns:wpc="http://schemas.microsoft.com/office/word/2010/wordprocessingCanvas" xmlns:cx="http://schemas.microsoft.com/office/drawing/2014/chartex" xmlns:cx1="http://schemas.microsoft.com/office/drawing/2015/9/8/chartex" xmlns:cx2="http://schemas.microsoft.com/office/drawing/2015/10/21/chartex" xmlns:cx3="http://schemas.microsoft.com/office/drawing/2016/5/9/chartex" xmlns:cx4="http://schemas.microsoft.com/office/drawing/2016/5/10/chartex" xmlns:cx5="http://schemas.microsoft.com/office/drawing/2016/5/11/chartex" xmlns:cx6="http://schemas.microsoft.com/office/drawing/2016/5/12/chartex" xmlns:cx7="http://schemas.microsoft.com/office/drawing/2016/5/13/chartex" xmlns:cx8="http://schemas.microsoft.com/office/drawing/2016/5/14/chartex" xmlns:mc="http://schemas.openxmlformats.org/markup-compatibility/2006" xmlns:aink="http://schemas.microsoft.com/office/drawing/2016/ink" xmlns:am3d="http://schemas.microsoft.com/office/drawing/2017/model3d" xmlns:o="urn:schemas-microsoft-com:office:office" xmlns:r="http://schemas.openxmlformats.org/officeDocument/2006/relationships" xmlns:m="http://schemas.openxmlformats.org/officeDocument/2006/math" xmlns:v="urn:schemas-microsoft-com:vml" xmlns:wp14="http://schemas.microsoft.com/office/word/2010/wordprocessingDrawing" xmlns:wp="http://schemas.openxmlformats.org/drawingml/2006/wordprocessingDrawing" xmlns:w10="urn:schemas-microsoft-com:office:word" xmlns:w="http://schemas.openxmlformats.org/wordprocessingml/2006/main" xmlns:w14="http://schemas.microsoft.com/office/word/2010/wordml" xmlns:w15="http://schemas.microsoft.com/office/word/2012/wordml" xmlns:w16cex="http://schemas.microsoft.com/office/word/2018/wordml/cex" xmlns:w16cid="http://schemas.microsoft.com/office/word/2016/wordml/cid" xmlns:w16="http://schemas.microsoft.com/office/word/2018/wordml" xmlns:w16se="http://schemas.microsoft.com/office/word/2015/wordml/symex" xmlns:wpg="http://schemas.microsoft.com/office/word/2010/wordprocessingGroup" xmlns:wpi="http://schemas.microsoft.com/office/word/2010/wordprocessingInk" xmlns:wne="http://schemas.microsoft.com/office/word/2006/wordml" xmlns:wps="http://schemas.microsoft.com/office/word/2010/wordprocessingShape" mc:Ignorable="w14 w15 w16se w16cid w16 w16cex wp14">
+<w:document xmlns:wpc="http://schemas.microsoft.com/office/word/2010/wordprocessingCanvas" xmlns:cx="http://schemas.microsoft.com/office/drawing/2014/chartex" xmlns:cx1="http://schemas.microsoft.com/office/drawing/2015/9/8/chartex" xmlns:cx2="http://schemas.microsoft.com/office/drawing/2015/10/21/chartex" xmlns:cx3="http://schemas.microsoft.com/office/drawing/2016/5/9/chartex" xmlns:cx4="http://schemas.microsoft.com/office/drawing/2016/5/10/chartex" xmlns:cx5="http://schemas.microsoft.com/office/drawing/2016/5/11/chartex" xmlns:cx6="http://schemas.microsoft.com/office/drawing/2016/5/12/chartex" xmlns:cx7="http://schemas.microsoft.com/office/drawing/2016/5/13/chartex" xmlns:cx8="http://schemas.microsoft.com/office/drawing/2016/5/14/chartex" xmlns:mc="http://schemas.openxmlformats.org/markup-compatibility/2006" xmlns:aink="http://schemas.microsoft.com/office/drawing/2016/ink" xmlns:am3d="http://schemas.microsoft.com/office/drawing/2017/model3d" xmlns:o="urn:schemas-microsoft-com:office:office" xmlns:r="http://schemas.openxmlformats.org/officeDocument/2006/relationships" xmlns:m="http://schemas.openxmlformats.org/officeDocument/2006/math" xmlns:v="urn:schemas-microsoft-com:vml" xmlns:wp14="http://schemas.microsoft.com/office/word/2010/wordprocessingDrawing" xmlns:wp="http://schemas.openxmlformats.org/drawingml/2006/wordprocessingDrawing" xmlns:w10="urn:schemas-microsoft-com:office:word" xmlns:w="http://schemas.openxmlformats.org/wordprocessingml/2006/main" xmlns:w14="http://schemas.microsoft.com/office/word/2010/wordml" xmlns:w15="http://schemas.microsoft.com/office/word/2012/wordml" xmlns:w16cid="http://schemas.microsoft.com/office/word/2016/wordml/cid" xmlns:w16se="http://schemas.microsoft.com/office/word/2015/wordml/symex" xmlns:wpg="http://schemas.microsoft.com/office/word/2010/wordprocessingGroup" xmlns:wpi="http://schemas.microsoft.com/office/word/2010/wordprocessingInk" xmlns:wne="http://schemas.microsoft.com/office/word/2006/wordml" xmlns:wps="http://schemas.microsoft.com/office/word/2010/wordprocessingShape" mc:Ignorable="w14 w15 w16se w16cid wp14">
   <w:body>
     <w:tbl>
       <w:tblPr>
@@ -145,6 +145,7 @@
                 <w:bCs/>
                 <w:sz w:val="32"/>
                 <w:szCs w:val="32"/>
+                <w:cs/>
               </w:rPr>
             </w:pPr>
             <w:r>
@@ -188,6 +189,27 @@
                 <w:szCs w:val="32"/>
               </w:rPr>
               <w:t xml:space="preserve">: </w:t>
+            </w:r>
+            <w:r>
+              <w:rPr>
+                <w:rFonts w:ascii="TH Krub" w:hAnsi="TH Krub" w:cs="TH Krub" w:hint="cs"/>
+                <w:b/>
+                <w:bCs/>
+                <w:sz w:val="32"/>
+                <w:szCs w:val="32"/>
+                <w:cs/>
+              </w:rPr>
+              <w:t xml:space="preserve">วราสิริ ลิ้มประเสริฐ </w:t>
+            </w:r>
+            <w:r>
+              <w:rPr>
+                <w:rFonts w:ascii="TH Krub" w:hAnsi="TH Krub" w:cs="TH Krub"/>
+                <w:b/>
+                <w:bCs/>
+                <w:sz w:val="32"/>
+                <w:szCs w:val="32"/>
+              </w:rPr>
+              <w:t>B6214005</w:t>
             </w:r>
           </w:p>
         </w:tc>
@@ -466,6 +488,31 @@
               <w:spacing w:before="120" w:after="120"/>
               <w:rPr>
                 <w:rFonts w:ascii="TH SarabunPSK" w:hAnsi="TH SarabunPSK" w:cs="TH SarabunPSK"/>
+                <w:b/>
+                <w:bCs/>
+                <w:sz w:val="32"/>
+                <w:szCs w:val="32"/>
+                <w:highlight w:val="lightGray"/>
+              </w:rPr>
+            </w:pPr>
+            <w:r>
+              <w:rPr>
+                <w:rFonts w:ascii="TH SarabunPSK" w:hAnsi="TH SarabunPSK" w:cs="TH SarabunPSK"/>
+                <w:b/>
+                <w:bCs/>
+                <w:sz w:val="32"/>
+                <w:szCs w:val="32"/>
+              </w:rPr>
+              <w:t>Rule Chain</w:t>
+            </w:r>
+          </w:p>
+          <w:p>
+            <w:pPr>
+              <w:spacing w:before="120" w:after="120"/>
+              <w:rPr>
+                <w:rFonts w:ascii="TH SarabunPSK" w:hAnsi="TH SarabunPSK" w:cs="TH SarabunPSK" w:hint="cs"/>
+                <w:b/>
+                <w:bCs/>
                 <w:sz w:val="32"/>
                 <w:szCs w:val="32"/>
                 <w:highlight w:val="lightGray"/>
@@ -474,16 +521,45 @@
             </w:pPr>
             <w:r>
               <w:rPr>
-                <w:rFonts w:hint="cs"/>
-                <w:cs/>
-              </w:rPr>
-              <w:t>รูปการทดสอบ</w:t>
-            </w:r>
-            <w:r>
-              <w:t xml:space="preserve"> 1</w:t>
-            </w:r>
-            <w:r>
-              <w:t xml:space="preserve"> – Rule Chain</w:t>
+                <w:noProof/>
+                <w:sz w:val="32"/>
+                <w:szCs w:val="32"/>
+              </w:rPr>
+              <w:drawing>
+                <wp:inline distT="0" distB="0" distL="0" distR="0" wp14:anchorId="0DF9F6EA" wp14:editId="7C2CB92F">
+                  <wp:extent cx="5760720" cy="2232894"/>
+                  <wp:effectExtent l="0" t="0" r="0" b="0"/>
+                  <wp:docPr id="2" name="Picture 2"/>
+                  <wp:cNvGraphicFramePr>
+                    <a:graphicFrameLocks xmlns:a="http://schemas.openxmlformats.org/drawingml/2006/main" noChangeAspect="1"/>
+                  </wp:cNvGraphicFramePr>
+                  <a:graphic xmlns:a="http://schemas.openxmlformats.org/drawingml/2006/main">
+                    <a:graphicData uri="http://schemas.openxmlformats.org/drawingml/2006/picture">
+                      <pic:pic xmlns:pic="http://schemas.openxmlformats.org/drawingml/2006/picture">
+                        <pic:nvPicPr>
+                          <pic:cNvPr id="1" name=""/>
+                          <pic:cNvPicPr/>
+                        </pic:nvPicPr>
+                        <pic:blipFill>
+                          <a:blip r:embed="rId8"/>
+                          <a:stretch>
+                            <a:fillRect/>
+                          </a:stretch>
+                        </pic:blipFill>
+                        <pic:spPr>
+                          <a:xfrm>
+                            <a:off x="0" y="0"/>
+                            <a:ext cx="5765911" cy="2234906"/>
+                          </a:xfrm>
+                          <a:prstGeom prst="rect">
+                            <a:avLst/>
+                          </a:prstGeom>
+                        </pic:spPr>
+                      </pic:pic>
+                    </a:graphicData>
+                  </a:graphic>
+                </wp:inline>
+              </w:drawing>
             </w:r>
           </w:p>
         </w:tc>
@@ -503,21 +579,203 @@
             <w:pPr>
               <w:spacing w:before="120" w:after="120"/>
               <w:rPr>
+                <w:rFonts w:ascii="TH SarabunPSK" w:hAnsi="TH SarabunPSK" w:cs="TH SarabunPSK"/>
+                <w:b/>
+                <w:bCs/>
+                <w:sz w:val="32"/>
+                <w:szCs w:val="32"/>
+              </w:rPr>
+            </w:pPr>
+            <w:proofErr w:type="spellStart"/>
+            <w:r>
+              <w:rPr>
+                <w:rFonts w:ascii="TH SarabunPSK" w:hAnsi="TH SarabunPSK" w:cs="TH SarabunPSK"/>
+                <w:b/>
+                <w:bCs/>
+                <w:sz w:val="32"/>
+                <w:szCs w:val="32"/>
+              </w:rPr>
+              <w:t>Scrp_toLINE</w:t>
+            </w:r>
+            <w:proofErr w:type="spellEnd"/>
+          </w:p>
+          <w:p>
+            <w:pPr>
+              <w:spacing w:before="120" w:after="120"/>
+              <w:rPr>
+                <w:rFonts w:ascii="TH SarabunPSK" w:hAnsi="TH SarabunPSK" w:cs="TH SarabunPSK"/>
+                <w:b/>
+                <w:bCs/>
+                <w:sz w:val="32"/>
+                <w:szCs w:val="32"/>
+              </w:rPr>
+            </w:pPr>
+            <w:r>
+              <w:rPr>
+                <w:noProof/>
+              </w:rPr>
+              <w:drawing>
+                <wp:inline distT="0" distB="0" distL="0" distR="0" wp14:anchorId="2A6CB441" wp14:editId="21621ECD">
+                  <wp:extent cx="5486400" cy="1713914"/>
+                  <wp:effectExtent l="0" t="0" r="0" b="635"/>
+                  <wp:docPr id="4" name="Picture 4"/>
+                  <wp:cNvGraphicFramePr>
+                    <a:graphicFrameLocks xmlns:a="http://schemas.openxmlformats.org/drawingml/2006/main" noChangeAspect="1"/>
+                  </wp:cNvGraphicFramePr>
+                  <a:graphic xmlns:a="http://schemas.openxmlformats.org/drawingml/2006/main">
+                    <a:graphicData uri="http://schemas.openxmlformats.org/drawingml/2006/picture">
+                      <pic:pic xmlns:pic="http://schemas.openxmlformats.org/drawingml/2006/picture">
+                        <pic:nvPicPr>
+                          <pic:cNvPr id="1" name=""/>
+                          <pic:cNvPicPr/>
+                        </pic:nvPicPr>
+                        <pic:blipFill>
+                          <a:blip r:embed="rId9"/>
+                          <a:stretch>
+                            <a:fillRect/>
+                          </a:stretch>
+                        </pic:blipFill>
+                        <pic:spPr>
+                          <a:xfrm>
+                            <a:off x="0" y="0"/>
+                            <a:ext cx="5492892" cy="1715942"/>
+                          </a:xfrm>
+                          <a:prstGeom prst="rect">
+                            <a:avLst/>
+                          </a:prstGeom>
+                        </pic:spPr>
+                      </pic:pic>
+                    </a:graphicData>
+                  </a:graphic>
+                </wp:inline>
+              </w:drawing>
+            </w:r>
+          </w:p>
+        </w:tc>
+      </w:tr>
+    </w:tbl>
+    <w:p>
+      <w:r>
+        <w:br w:type="page"/>
+      </w:r>
+    </w:p>
+    <w:tbl>
+      <w:tblPr>
+        <w:tblStyle w:val="TableGrid"/>
+        <w:tblW w:w="0" w:type="auto"/>
+        <w:tblBorders>
+          <w:top w:val="dashSmallGap" w:sz="4" w:space="0" w:color="auto"/>
+          <w:left w:val="dashSmallGap" w:sz="4" w:space="0" w:color="auto"/>
+          <w:bottom w:val="dashSmallGap" w:sz="4" w:space="0" w:color="auto"/>
+          <w:right w:val="dashSmallGap" w:sz="4" w:space="0" w:color="auto"/>
+          <w:insideH w:val="dashSmallGap" w:sz="4" w:space="0" w:color="auto"/>
+          <w:insideV w:val="dashSmallGap" w:sz="4" w:space="0" w:color="auto"/>
+        </w:tblBorders>
+        <w:tblLook w:val="04A0" w:firstRow="1" w:lastRow="0" w:firstColumn="1" w:lastColumn="0" w:noHBand="0" w:noVBand="1"/>
+      </w:tblPr>
+      <w:tblGrid>
+        <w:gridCol w:w="9350"/>
+      </w:tblGrid>
+      <w:tr>
+        <w:tc>
+          <w:tcPr>
+            <w:tcW w:w="9350" w:type="dxa"/>
+            <w:tcBorders>
+              <w:top w:val="dashSmallGap" w:sz="4" w:space="0" w:color="auto"/>
+              <w:left w:val="dashSmallGap" w:sz="4" w:space="0" w:color="auto"/>
+              <w:bottom w:val="dashSmallGap" w:sz="4" w:space="0" w:color="auto"/>
+              <w:right w:val="dashSmallGap" w:sz="4" w:space="0" w:color="auto"/>
+            </w:tcBorders>
+          </w:tcPr>
+          <w:p>
+            <w:pPr>
+              <w:spacing w:before="120" w:after="120"/>
+              <w:rPr>
+                <w:rFonts w:ascii="TH SarabunPSK" w:hAnsi="TH SarabunPSK" w:cs="TH SarabunPSK"/>
+                <w:b/>
+                <w:bCs/>
+                <w:sz w:val="32"/>
+                <w:szCs w:val="32"/>
+              </w:rPr>
+            </w:pPr>
+            <w:r>
+              <w:rPr>
+                <w:rFonts w:ascii="TH SarabunPSK" w:hAnsi="TH SarabunPSK" w:cs="TH SarabunPSK"/>
+                <w:b/>
+                <w:bCs/>
+                <w:sz w:val="32"/>
+                <w:szCs w:val="32"/>
                 <w:cs/>
               </w:rPr>
+              <w:lastRenderedPageBreak/>
+              <w:t xml:space="preserve">หน้า </w:t>
+            </w:r>
+            <w:r>
+              <w:rPr>
+                <w:rFonts w:ascii="TH SarabunPSK" w:hAnsi="TH SarabunPSK" w:cs="TH SarabunPSK"/>
+                <w:b/>
+                <w:bCs/>
+                <w:sz w:val="32"/>
+                <w:szCs w:val="32"/>
+              </w:rPr>
+              <w:t>MQTT</w:t>
+            </w:r>
+          </w:p>
+          <w:p>
+            <w:pPr>
+              <w:spacing w:before="120" w:after="120"/>
+              <w:rPr>
+                <w:rFonts w:ascii="TH SarabunPSK" w:hAnsi="TH SarabunPSK" w:cs="TH SarabunPSK"/>
+                <w:b/>
+                <w:bCs/>
+                <w:sz w:val="32"/>
+                <w:szCs w:val="32"/>
+              </w:rPr>
             </w:pPr>
             <w:r>
               <w:rPr>
-                <w:rFonts w:hint="cs"/>
-                <w:cs/>
-              </w:rPr>
-              <w:t xml:space="preserve">รูปการทดสอบ </w:t>
-            </w:r>
-            <w:r>
-              <w:t>2</w:t>
-            </w:r>
-            <w:r>
-              <w:t xml:space="preserve"> – Dashboard</w:t>
+                <w:rFonts w:ascii="TH SarabunPSK" w:hAnsi="TH SarabunPSK" w:cs="TH SarabunPSK"/>
+                <w:b/>
+                <w:bCs/>
+                <w:noProof/>
+                <w:sz w:val="32"/>
+                <w:szCs w:val="32"/>
+              </w:rPr>
+              <w:drawing>
+                <wp:inline distT="0" distB="0" distL="0" distR="0" wp14:anchorId="6FC894E5" wp14:editId="7D0507AE">
+                  <wp:extent cx="5151120" cy="2243159"/>
+                  <wp:effectExtent l="0" t="0" r="0" b="5080"/>
+                  <wp:docPr id="1" name="Picture 1"/>
+                  <wp:cNvGraphicFramePr>
+                    <a:graphicFrameLocks xmlns:a="http://schemas.openxmlformats.org/drawingml/2006/main" noChangeAspect="1"/>
+                  </wp:cNvGraphicFramePr>
+                  <a:graphic xmlns:a="http://schemas.openxmlformats.org/drawingml/2006/main">
+                    <a:graphicData uri="http://schemas.openxmlformats.org/drawingml/2006/picture">
+                      <pic:pic xmlns:pic="http://schemas.openxmlformats.org/drawingml/2006/picture">
+                        <pic:nvPicPr>
+                          <pic:cNvPr id="1" name=""/>
+                          <pic:cNvPicPr/>
+                        </pic:nvPicPr>
+                        <pic:blipFill>
+                          <a:blip r:embed="rId10"/>
+                          <a:stretch>
+                            <a:fillRect/>
+                          </a:stretch>
+                        </pic:blipFill>
+                        <pic:spPr>
+                          <a:xfrm>
+                            <a:off x="0" y="0"/>
+                            <a:ext cx="5157522" cy="2245947"/>
+                          </a:xfrm>
+                          <a:prstGeom prst="rect">
+                            <a:avLst/>
+                          </a:prstGeom>
+                        </pic:spPr>
+                      </pic:pic>
+                    </a:graphicData>
+                  </a:graphic>
+                </wp:inline>
+              </w:drawing>
             </w:r>
           </w:p>
         </w:tc>
@@ -535,24 +793,115 @@
           </w:tcPr>
           <w:p>
             <w:pPr>
-              <w:spacing w:before="120" w:after="120"/>
-              <w:rPr>
+              <w:autoSpaceDE w:val="0"/>
+              <w:autoSpaceDN w:val="0"/>
+              <w:adjustRightInd w:val="0"/>
+              <w:rPr>
+                <w:rFonts w:ascii="TH SarabunPSK" w:hAnsi="TH SarabunPSK" w:cs="TH SarabunPSK"/>
+                <w:b/>
+                <w:bCs/>
+                <w:sz w:val="32"/>
+                <w:szCs w:val="32"/>
+              </w:rPr>
+            </w:pPr>
+            <w:r>
+              <w:rPr>
+                <w:rFonts w:ascii="TH SarabunPSK" w:hAnsi="TH SarabunPSK" w:cs="TH SarabunPSK"/>
+                <w:b/>
+                <w:bCs/>
+                <w:sz w:val="32"/>
+                <w:szCs w:val="32"/>
+              </w:rPr>
+              <w:t>LINE Notification</w:t>
+            </w:r>
+          </w:p>
+          <w:p>
+            <w:pPr>
+              <w:autoSpaceDE w:val="0"/>
+              <w:autoSpaceDN w:val="0"/>
+              <w:adjustRightInd w:val="0"/>
+              <w:rPr>
+                <w:rFonts w:ascii="TH SarabunPSK" w:hAnsi="TH SarabunPSK" w:cs="TH SarabunPSK"/>
+                <w:b/>
+                <w:bCs/>
+                <w:sz w:val="32"/>
+                <w:szCs w:val="32"/>
+              </w:rPr>
+            </w:pPr>
+            <w:r>
+              <w:rPr>
+                <w:rFonts w:ascii="TH SarabunPSK" w:hAnsi="TH SarabunPSK" w:cs="TH SarabunPSK" w:hint="cs"/>
+                <w:b/>
+                <w:bCs/>
+                <w:noProof/>
+                <w:sz w:val="32"/>
+                <w:szCs w:val="32"/>
+                <w:lang w:val="th-TH"/>
+              </w:rPr>
+              <w:drawing>
+                <wp:inline distT="0" distB="0" distL="0" distR="0" wp14:anchorId="13BD97D4" wp14:editId="78614BE0">
+                  <wp:extent cx="5128260" cy="2350195"/>
+                  <wp:effectExtent l="0" t="0" r="0" b="0"/>
+                  <wp:docPr id="5" name="Picture 5"/>
+                  <wp:cNvGraphicFramePr>
+                    <a:graphicFrameLocks xmlns:a="http://schemas.openxmlformats.org/drawingml/2006/main" noChangeAspect="1"/>
+                  </wp:cNvGraphicFramePr>
+                  <a:graphic xmlns:a="http://schemas.openxmlformats.org/drawingml/2006/main">
+                    <a:graphicData uri="http://schemas.openxmlformats.org/drawingml/2006/picture">
+                      <pic:pic xmlns:pic="http://schemas.openxmlformats.org/drawingml/2006/picture">
+                        <pic:nvPicPr>
+                          <pic:cNvPr id="5" name="279787632_777157103306762_8083207379748014642_n.jpg"/>
+                          <pic:cNvPicPr/>
+                        </pic:nvPicPr>
+                        <pic:blipFill rotWithShape="1">
+                          <a:blip r:embed="rId11">
+                            <a:extLst>
+                              <a:ext uri="{28A0092B-C50C-407E-A947-70E740481C1C}">
+                                <a14:useLocalDpi xmlns:a14="http://schemas.microsoft.com/office/drawing/2010/main" val="0"/>
+                              </a:ext>
+                            </a:extLst>
+                          </a:blip>
+                          <a:srcRect t="74815" b="4629"/>
+                          <a:stretch/>
+                        </pic:blipFill>
+                        <pic:spPr bwMode="auto">
+                          <a:xfrm>
+                            <a:off x="0" y="0"/>
+                            <a:ext cx="5135409" cy="2353471"/>
+                          </a:xfrm>
+                          <a:prstGeom prst="rect">
+                            <a:avLst/>
+                          </a:prstGeom>
+                          <a:ln>
+                            <a:noFill/>
+                          </a:ln>
+                          <a:extLst>
+                            <a:ext uri="{53640926-AAD7-44D8-BBD7-CCE9431645EC}">
+                              <a14:shadowObscured xmlns:a14="http://schemas.microsoft.com/office/drawing/2010/main"/>
+                            </a:ext>
+                          </a:extLst>
+                        </pic:spPr>
+                      </pic:pic>
+                    </a:graphicData>
+                  </a:graphic>
+                </wp:inline>
+              </w:drawing>
+            </w:r>
+          </w:p>
+          <w:p>
+            <w:pPr>
+              <w:autoSpaceDE w:val="0"/>
+              <w:autoSpaceDN w:val="0"/>
+              <w:adjustRightInd w:val="0"/>
+              <w:rPr>
+                <w:rFonts w:ascii="TH SarabunPSK" w:hAnsi="TH SarabunPSK" w:cs="TH SarabunPSK" w:hint="cs"/>
+                <w:b/>
+                <w:bCs/>
+                <w:sz w:val="32"/>
+                <w:szCs w:val="32"/>
                 <w:cs/>
               </w:rPr>
             </w:pPr>
-            <w:r>
-              <w:rPr>
-                <w:rFonts w:hint="cs"/>
-                <w:cs/>
-              </w:rPr>
-              <w:t>รูปการทดสอบ</w:t>
-            </w:r>
-            <w:r>
-              <w:t xml:space="preserve"> </w:t>
-            </w:r>
-            <w:r>
-              <w:t>3</w:t>
-            </w:r>
           </w:p>
         </w:tc>
       </w:tr>
@@ -569,45 +918,334 @@
           </w:tcPr>
           <w:p>
             <w:pPr>
-              <w:spacing w:before="120" w:after="120"/>
+              <w:rPr>
+                <w:rFonts w:ascii="TH SarabunPSK" w:hAnsi="TH SarabunPSK" w:cs="TH SarabunPSK"/>
+                <w:b/>
+                <w:bCs/>
+                <w:sz w:val="32"/>
+                <w:szCs w:val="32"/>
+              </w:rPr>
             </w:pPr>
             <w:r>
               <w:rPr>
-                <w:rFonts w:hint="cs"/>
+                <w:rFonts w:ascii="TH SarabunPSK" w:hAnsi="TH SarabunPSK" w:cs="TH SarabunPSK"/>
+                <w:b/>
+                <w:bCs/>
+                <w:sz w:val="32"/>
+                <w:szCs w:val="32"/>
+              </w:rPr>
+              <w:t>**</w:t>
+            </w:r>
+            <w:r>
+              <w:rPr>
+                <w:rFonts w:ascii="TH SarabunPSK" w:hAnsi="TH SarabunPSK" w:cs="TH SarabunPSK" w:hint="cs"/>
+                <w:b/>
+                <w:bCs/>
+                <w:sz w:val="32"/>
+                <w:szCs w:val="32"/>
                 <w:cs/>
               </w:rPr>
-              <w:t xml:space="preserve">รูปการทดสอบ </w:t>
-            </w:r>
-            <w:r>
-              <w:t>4</w:t>
+              <w:t>ในการยิง</w:t>
+            </w:r>
+            <w:r>
+              <w:rPr>
+                <w:rFonts w:ascii="TH SarabunPSK" w:hAnsi="TH SarabunPSK" w:cs="TH SarabunPSK"/>
+                <w:b/>
+                <w:bCs/>
+                <w:sz w:val="32"/>
+                <w:szCs w:val="32"/>
+              </w:rPr>
+              <w:t xml:space="preserve"> json </w:t>
+            </w:r>
+            <w:r>
+              <w:rPr>
+                <w:rFonts w:ascii="TH SarabunPSK" w:hAnsi="TH SarabunPSK" w:cs="TH SarabunPSK" w:hint="cs"/>
+                <w:b/>
+                <w:bCs/>
+                <w:sz w:val="32"/>
+                <w:szCs w:val="32"/>
+                <w:cs/>
+              </w:rPr>
+              <w:t xml:space="preserve">เข้า </w:t>
+            </w:r>
+            <w:r>
+              <w:rPr>
+                <w:rFonts w:ascii="TH SarabunPSK" w:hAnsi="TH SarabunPSK" w:cs="TH SarabunPSK"/>
+                <w:b/>
+                <w:bCs/>
+                <w:sz w:val="32"/>
+                <w:szCs w:val="32"/>
+              </w:rPr>
+              <w:t xml:space="preserve">Device </w:t>
+            </w:r>
+            <w:r>
+              <w:rPr>
+                <w:rFonts w:ascii="TH SarabunPSK" w:hAnsi="TH SarabunPSK" w:cs="TH SarabunPSK" w:hint="cs"/>
+                <w:b/>
+                <w:bCs/>
+                <w:sz w:val="32"/>
+                <w:szCs w:val="32"/>
+                <w:cs/>
+              </w:rPr>
+              <w:t>จำเป็นต้องนำ</w:t>
+            </w:r>
+            <w:r>
+              <w:rPr>
+                <w:rFonts w:ascii="TH SarabunPSK" w:hAnsi="TH SarabunPSK" w:cs="TH SarabunPSK"/>
+                <w:b/>
+                <w:bCs/>
+                <w:sz w:val="32"/>
+                <w:szCs w:val="32"/>
+              </w:rPr>
+              <w:t xml:space="preserve"> Token </w:t>
+            </w:r>
+            <w:r>
+              <w:rPr>
+                <w:rFonts w:ascii="TH SarabunPSK" w:hAnsi="TH SarabunPSK" w:cs="TH SarabunPSK" w:hint="cs"/>
+                <w:b/>
+                <w:bCs/>
+                <w:sz w:val="32"/>
+                <w:szCs w:val="32"/>
+                <w:cs/>
+              </w:rPr>
+              <w:t xml:space="preserve">จาก </w:t>
+            </w:r>
+            <w:r>
+              <w:rPr>
+                <w:rFonts w:ascii="TH SarabunPSK" w:hAnsi="TH SarabunPSK" w:cs="TH SarabunPSK"/>
+                <w:b/>
+                <w:bCs/>
+                <w:sz w:val="32"/>
+                <w:szCs w:val="32"/>
+              </w:rPr>
+              <w:t xml:space="preserve">Device </w:t>
+            </w:r>
+            <w:r>
+              <w:rPr>
+                <w:rFonts w:ascii="TH SarabunPSK" w:hAnsi="TH SarabunPSK" w:cs="TH SarabunPSK" w:hint="cs"/>
+                <w:b/>
+                <w:bCs/>
+                <w:sz w:val="32"/>
+                <w:szCs w:val="32"/>
+                <w:cs/>
+              </w:rPr>
+              <w:t>มา</w:t>
+            </w:r>
+            <w:proofErr w:type="spellStart"/>
+            <w:r>
+              <w:rPr>
+                <w:rFonts w:ascii="TH SarabunPSK" w:hAnsi="TH SarabunPSK" w:cs="TH SarabunPSK" w:hint="cs"/>
+                <w:b/>
+                <w:bCs/>
+                <w:sz w:val="32"/>
+                <w:szCs w:val="32"/>
+                <w:cs/>
+              </w:rPr>
+              <w:t>ปรับเปลี่ยน</w:t>
+            </w:r>
+            <w:proofErr w:type="spellEnd"/>
+            <w:r>
+              <w:rPr>
+                <w:rFonts w:ascii="TH SarabunPSK" w:hAnsi="TH SarabunPSK" w:cs="TH SarabunPSK" w:hint="cs"/>
+                <w:b/>
+                <w:bCs/>
+                <w:sz w:val="32"/>
+                <w:szCs w:val="32"/>
+                <w:cs/>
+              </w:rPr>
+              <w:t xml:space="preserve">ใน </w:t>
+            </w:r>
+            <w:r>
+              <w:rPr>
+                <w:rFonts w:ascii="TH SarabunPSK" w:hAnsi="TH SarabunPSK" w:cs="TH SarabunPSK"/>
+                <w:b/>
+                <w:bCs/>
+                <w:sz w:val="32"/>
+                <w:szCs w:val="32"/>
+              </w:rPr>
+              <w:t>command curl</w:t>
             </w:r>
           </w:p>
-        </w:tc>
-      </w:tr>
-      <w:tr>
-        <w:tc>
-          <w:tcPr>
-            <w:tcW w:w="9350" w:type="dxa"/>
-            <w:tcBorders>
-              <w:top w:val="dashSmallGap" w:sz="4" w:space="0" w:color="auto"/>
-              <w:left w:val="dashSmallGap" w:sz="4" w:space="0" w:color="auto"/>
-              <w:bottom w:val="dashSmallGap" w:sz="4" w:space="0" w:color="auto"/>
-              <w:right w:val="dashSmallGap" w:sz="4" w:space="0" w:color="auto"/>
-            </w:tcBorders>
-          </w:tcPr>
           <w:p>
             <w:pPr>
-              <w:spacing w:before="120" w:after="120"/>
-              <w:rPr>
+              <w:rPr>
+                <w:rFonts w:ascii="TH SarabunPSK" w:hAnsi="TH SarabunPSK" w:cs="TH SarabunPSK"/>
+                <w:b/>
+                <w:bCs/>
+                <w:sz w:val="32"/>
+                <w:szCs w:val="32"/>
+              </w:rPr>
+            </w:pPr>
+            <w:r>
+              <w:rPr>
+                <w:rFonts w:ascii="TH SarabunPSK" w:hAnsi="TH SarabunPSK" w:cs="TH SarabunPSK"/>
+                <w:b/>
+                <w:bCs/>
+                <w:sz w:val="32"/>
+                <w:szCs w:val="32"/>
+              </w:rPr>
+              <w:t>**</w:t>
+            </w:r>
+            <w:r>
+              <w:rPr>
+                <w:rFonts w:ascii="TH SarabunPSK" w:hAnsi="TH SarabunPSK" w:cs="TH SarabunPSK" w:hint="cs"/>
+                <w:b/>
+                <w:bCs/>
+                <w:sz w:val="32"/>
+                <w:szCs w:val="32"/>
                 <w:cs/>
               </w:rPr>
+              <w:t xml:space="preserve">และใน </w:t>
+            </w:r>
+            <w:r>
+              <w:rPr>
+                <w:rFonts w:ascii="TH SarabunPSK" w:hAnsi="TH SarabunPSK" w:cs="TH SarabunPSK"/>
+                <w:b/>
+                <w:bCs/>
+                <w:sz w:val="32"/>
+                <w:szCs w:val="32"/>
+              </w:rPr>
+              <w:t xml:space="preserve">node </w:t>
+            </w:r>
+            <w:proofErr w:type="spellStart"/>
+            <w:r>
+              <w:rPr>
+                <w:rFonts w:ascii="TH SarabunPSK" w:hAnsi="TH SarabunPSK" w:cs="TH SarabunPSK"/>
+                <w:b/>
+                <w:bCs/>
+                <w:sz w:val="32"/>
+                <w:szCs w:val="32"/>
+              </w:rPr>
+              <w:t>test_LINE_API</w:t>
+            </w:r>
+            <w:proofErr w:type="spellEnd"/>
+            <w:r>
+              <w:rPr>
+                <w:rFonts w:ascii="TH SarabunPSK" w:hAnsi="TH SarabunPSK" w:cs="TH SarabunPSK"/>
+                <w:b/>
+                <w:bCs/>
+                <w:sz w:val="32"/>
+                <w:szCs w:val="32"/>
+              </w:rPr>
+              <w:t xml:space="preserve"> </w:t>
+            </w:r>
+            <w:r>
+              <w:rPr>
+                <w:rFonts w:ascii="TH SarabunPSK" w:hAnsi="TH SarabunPSK" w:cs="TH SarabunPSK" w:hint="cs"/>
+                <w:b/>
+                <w:bCs/>
+                <w:sz w:val="32"/>
+                <w:szCs w:val="32"/>
+                <w:cs/>
+              </w:rPr>
+              <w:t xml:space="preserve">จำเป็นต้องเปลี่ยน </w:t>
+            </w:r>
+            <w:r>
+              <w:rPr>
+                <w:rFonts w:ascii="TH SarabunPSK" w:hAnsi="TH SarabunPSK" w:cs="TH SarabunPSK"/>
+                <w:b/>
+                <w:bCs/>
+                <w:sz w:val="32"/>
+                <w:szCs w:val="32"/>
+              </w:rPr>
+              <w:t xml:space="preserve">Token </w:t>
+            </w:r>
+            <w:r>
+              <w:rPr>
+                <w:rFonts w:ascii="TH SarabunPSK" w:hAnsi="TH SarabunPSK" w:cs="TH SarabunPSK" w:hint="cs"/>
+                <w:b/>
+                <w:bCs/>
+                <w:sz w:val="32"/>
+                <w:szCs w:val="32"/>
+                <w:cs/>
+              </w:rPr>
+              <w:t>เป็น</w:t>
+            </w:r>
+            <w:r>
+              <w:rPr>
+                <w:rFonts w:ascii="TH SarabunPSK" w:hAnsi="TH SarabunPSK" w:cs="TH SarabunPSK"/>
+                <w:b/>
+                <w:bCs/>
+                <w:sz w:val="32"/>
+                <w:szCs w:val="32"/>
+              </w:rPr>
+              <w:t xml:space="preserve"> Line </w:t>
+            </w:r>
+            <w:r>
+              <w:rPr>
+                <w:rFonts w:ascii="TH SarabunPSK" w:hAnsi="TH SarabunPSK" w:cs="TH SarabunPSK" w:hint="cs"/>
+                <w:b/>
+                <w:bCs/>
+                <w:sz w:val="32"/>
+                <w:szCs w:val="32"/>
+                <w:cs/>
+              </w:rPr>
+              <w:t>ของตนเอง</w:t>
+            </w:r>
+            <w:r>
+              <w:rPr>
+                <w:rFonts w:ascii="TH SarabunPSK" w:hAnsi="TH SarabunPSK" w:cs="TH SarabunPSK"/>
+                <w:b/>
+                <w:bCs/>
+                <w:sz w:val="32"/>
+                <w:szCs w:val="32"/>
+              </w:rPr>
+              <w:t xml:space="preserve"> </w:t>
+            </w:r>
+          </w:p>
+          <w:p>
+            <w:pPr>
+              <w:rPr>
+                <w:rFonts w:ascii="TH SarabunPSK" w:hAnsi="TH SarabunPSK" w:cs="TH SarabunPSK"/>
+                <w:b/>
+                <w:bCs/>
+                <w:sz w:val="32"/>
+                <w:szCs w:val="32"/>
+              </w:rPr>
             </w:pPr>
-            <w:r>
-              <w:rPr>
-                <w:rFonts w:hint="cs"/>
+          </w:p>
+          <w:p>
+            <w:pPr>
+              <w:rPr>
+                <w:rFonts w:ascii="TH SarabunPSK" w:hAnsi="TH SarabunPSK" w:cs="TH SarabunPSK" w:hint="cs"/>
+                <w:b/>
+                <w:bCs/>
+                <w:sz w:val="32"/>
+                <w:szCs w:val="32"/>
                 <w:cs/>
               </w:rPr>
-              <w:t>อธิบายแนวทางการปรับใช้กับงานที่ตัวเองรับผิดชอบ</w:t>
+            </w:pPr>
+            <w:r>
+              <w:rPr>
+                <w:rFonts w:ascii="TH SarabunPSK" w:hAnsi="TH SarabunPSK" w:cs="TH SarabunPSK" w:hint="cs"/>
+                <w:b/>
+                <w:bCs/>
+                <w:sz w:val="32"/>
+                <w:szCs w:val="32"/>
+                <w:cs/>
+              </w:rPr>
+              <w:t xml:space="preserve">ในข้อนี้ ไม่สามารถสั่งให้ </w:t>
+            </w:r>
+            <w:r>
+              <w:rPr>
+                <w:rFonts w:ascii="TH SarabunPSK" w:hAnsi="TH SarabunPSK" w:cs="TH SarabunPSK"/>
+                <w:b/>
+                <w:bCs/>
+                <w:sz w:val="32"/>
+                <w:szCs w:val="32"/>
+              </w:rPr>
+              <w:t xml:space="preserve">LINE Notification </w:t>
+            </w:r>
+            <w:r>
+              <w:rPr>
+                <w:rFonts w:ascii="TH SarabunPSK" w:hAnsi="TH SarabunPSK" w:cs="TH SarabunPSK" w:hint="cs"/>
+                <w:b/>
+                <w:bCs/>
+                <w:sz w:val="32"/>
+                <w:szCs w:val="32"/>
+                <w:cs/>
+              </w:rPr>
+              <w:t>ส่งสติกเกอร์ได้</w:t>
             </w:r>
           </w:p>
         </w:tc>
@@ -631,6 +1269,7 @@
           <w:color w:val="FF0000"/>
           <w:sz w:val="32"/>
           <w:szCs w:val="32"/>
+          <w:highlight w:val="cyan"/>
         </w:rPr>
       </w:pPr>
       <w:r>
@@ -643,6 +1282,31 @@
           <w:szCs w:val="32"/>
           <w:highlight w:val="cyan"/>
         </w:rPr>
+        <w:br w:type="page"/>
+      </w:r>
+    </w:p>
+    <w:p>
+      <w:pPr>
+        <w:rPr>
+          <w:rFonts w:ascii="TH Krub" w:hAnsi="TH Krub" w:cs="TH Krub"/>
+          <w:b/>
+          <w:bCs/>
+          <w:color w:val="FF0000"/>
+          <w:sz w:val="32"/>
+          <w:szCs w:val="32"/>
+        </w:rPr>
+      </w:pPr>
+      <w:r>
+        <w:rPr>
+          <w:rFonts w:ascii="TH Krub" w:hAnsi="TH Krub" w:cs="TH Krub"/>
+          <w:b/>
+          <w:bCs/>
+          <w:color w:val="FF0000"/>
+          <w:sz w:val="32"/>
+          <w:szCs w:val="32"/>
+          <w:highlight w:val="cyan"/>
+        </w:rPr>
+        <w:lastRenderedPageBreak/>
         <w:t>Quiz_</w:t>
       </w:r>
       <w:r>
@@ -844,7 +1508,9 @@
             <w:pPr>
               <w:spacing w:before="120" w:after="120" w:line="240" w:lineRule="auto"/>
               <w:rPr>
-                <w:rFonts w:ascii="TH Krub" w:hAnsi="TH Krub" w:cs="TH Krub"/>
+                <w:rFonts w:ascii="TH SarabunPSK" w:hAnsi="TH SarabunPSK" w:cs="TH SarabunPSK"/>
+                <w:b/>
+                <w:bCs/>
                 <w:sz w:val="32"/>
                 <w:szCs w:val="32"/>
                 <w:highlight w:val="green"/>
@@ -852,13 +1518,66 @@
             </w:pPr>
             <w:r>
               <w:rPr>
-                <w:rFonts w:hint="cs"/>
-                <w:cs/>
-              </w:rPr>
-              <w:t>รูปการทดสอบ</w:t>
-            </w:r>
-            <w:r>
-              <w:t xml:space="preserve"> 1 – Rule Chain</w:t>
+                <w:rFonts w:ascii="TH SarabunPSK" w:hAnsi="TH SarabunPSK" w:cs="TH SarabunPSK"/>
+                <w:b/>
+                <w:bCs/>
+                <w:sz w:val="32"/>
+                <w:szCs w:val="32"/>
+              </w:rPr>
+              <w:t>Rule Chain</w:t>
+            </w:r>
+          </w:p>
+          <w:p>
+            <w:pPr>
+              <w:spacing w:before="120" w:after="120" w:line="240" w:lineRule="auto"/>
+              <w:rPr>
+                <w:rFonts w:ascii="TH SarabunPSK" w:hAnsi="TH SarabunPSK" w:cs="TH SarabunPSK"/>
+                <w:b/>
+                <w:bCs/>
+                <w:sz w:val="32"/>
+                <w:szCs w:val="32"/>
+                <w:highlight w:val="green"/>
+              </w:rPr>
+            </w:pPr>
+            <w:r>
+              <w:rPr>
+                <w:noProof/>
+              </w:rPr>
+              <w:drawing>
+                <wp:inline distT="0" distB="0" distL="0" distR="0" wp14:anchorId="114B7C67" wp14:editId="64BEEF30">
+                  <wp:extent cx="5577840" cy="2580943"/>
+                  <wp:effectExtent l="0" t="0" r="3810" b="0"/>
+                  <wp:docPr id="9" name="Picture 9"/>
+                  <wp:cNvGraphicFramePr>
+                    <a:graphicFrameLocks xmlns:a="http://schemas.openxmlformats.org/drawingml/2006/main" noChangeAspect="1"/>
+                  </wp:cNvGraphicFramePr>
+                  <a:graphic xmlns:a="http://schemas.openxmlformats.org/drawingml/2006/main">
+                    <a:graphicData uri="http://schemas.openxmlformats.org/drawingml/2006/picture">
+                      <pic:pic xmlns:pic="http://schemas.openxmlformats.org/drawingml/2006/picture">
+                        <pic:nvPicPr>
+                          <pic:cNvPr id="1" name=""/>
+                          <pic:cNvPicPr/>
+                        </pic:nvPicPr>
+                        <pic:blipFill>
+                          <a:blip r:embed="rId12"/>
+                          <a:stretch>
+                            <a:fillRect/>
+                          </a:stretch>
+                        </pic:blipFill>
+                        <pic:spPr>
+                          <a:xfrm>
+                            <a:off x="0" y="0"/>
+                            <a:ext cx="5585638" cy="2584551"/>
+                          </a:xfrm>
+                          <a:prstGeom prst="rect">
+                            <a:avLst/>
+                          </a:prstGeom>
+                        </pic:spPr>
+                      </pic:pic>
+                    </a:graphicData>
+                  </a:graphic>
+                </wp:inline>
+              </w:drawing>
             </w:r>
           </w:p>
         </w:tc>
@@ -878,7 +1597,115 @@
             <w:pPr>
               <w:spacing w:before="120" w:after="120" w:line="240" w:lineRule="auto"/>
               <w:rPr>
-                <w:rFonts w:ascii="TH Krub" w:hAnsi="TH Krub" w:cs="TH Krub"/>
+                <w:rFonts w:ascii="TH SarabunPSK" w:hAnsi="TH SarabunPSK" w:cs="TH SarabunPSK"/>
+                <w:b/>
+                <w:bCs/>
+                <w:sz w:val="32"/>
+                <w:szCs w:val="32"/>
+              </w:rPr>
+            </w:pPr>
+            <w:r>
+              <w:rPr>
+                <w:noProof/>
+              </w:rPr>
+              <w:drawing>
+                <wp:inline distT="0" distB="0" distL="0" distR="0" wp14:anchorId="4A7FB6D0" wp14:editId="714C2DE0">
+                  <wp:extent cx="5189220" cy="3135708"/>
+                  <wp:effectExtent l="0" t="0" r="0" b="7620"/>
+                  <wp:docPr id="8" name="Picture 8"/>
+                  <wp:cNvGraphicFramePr>
+                    <a:graphicFrameLocks xmlns:a="http://schemas.openxmlformats.org/drawingml/2006/main" noChangeAspect="1"/>
+                  </wp:cNvGraphicFramePr>
+                  <a:graphic xmlns:a="http://schemas.openxmlformats.org/drawingml/2006/main">
+                    <a:graphicData uri="http://schemas.openxmlformats.org/drawingml/2006/picture">
+                      <pic:pic xmlns:pic="http://schemas.openxmlformats.org/drawingml/2006/picture">
+                        <pic:nvPicPr>
+                          <pic:cNvPr id="1" name=""/>
+                          <pic:cNvPicPr/>
+                        </pic:nvPicPr>
+                        <pic:blipFill>
+                          <a:blip r:embed="rId13"/>
+                          <a:stretch>
+                            <a:fillRect/>
+                          </a:stretch>
+                        </pic:blipFill>
+                        <pic:spPr>
+                          <a:xfrm>
+                            <a:off x="0" y="0"/>
+                            <a:ext cx="5196447" cy="3140075"/>
+                          </a:xfrm>
+                          <a:prstGeom prst="rect">
+                            <a:avLst/>
+                          </a:prstGeom>
+                        </pic:spPr>
+                      </pic:pic>
+                    </a:graphicData>
+                  </a:graphic>
+                </wp:inline>
+              </w:drawing>
+            </w:r>
+          </w:p>
+        </w:tc>
+      </w:tr>
+    </w:tbl>
+    <w:p>
+      <w:r>
+        <w:br w:type="page"/>
+      </w:r>
+    </w:p>
+    <w:tbl>
+      <w:tblPr>
+        <w:tblW w:w="9350" w:type="dxa"/>
+        <w:tblBorders>
+          <w:top w:val="dashSmallGap" w:sz="4" w:space="0" w:color="auto"/>
+          <w:left w:val="dashSmallGap" w:sz="4" w:space="0" w:color="auto"/>
+          <w:bottom w:val="dashSmallGap" w:sz="4" w:space="0" w:color="auto"/>
+          <w:right w:val="dashSmallGap" w:sz="4" w:space="0" w:color="auto"/>
+          <w:insideH w:val="dashSmallGap" w:sz="4" w:space="0" w:color="auto"/>
+          <w:insideV w:val="dashSmallGap" w:sz="4" w:space="0" w:color="auto"/>
+        </w:tblBorders>
+        <w:tblLook w:val="01E0" w:firstRow="1" w:lastRow="1" w:firstColumn="1" w:lastColumn="1" w:noHBand="0" w:noVBand="0"/>
+      </w:tblPr>
+      <w:tblGrid>
+        <w:gridCol w:w="9350"/>
+      </w:tblGrid>
+      <w:tr>
+        <w:tc>
+          <w:tcPr>
+            <w:tcW w:w="9350" w:type="dxa"/>
+            <w:tcBorders>
+              <w:top w:val="dashSmallGap" w:sz="4" w:space="0" w:color="auto"/>
+              <w:left w:val="dashSmallGap" w:sz="4" w:space="0" w:color="auto"/>
+              <w:bottom w:val="dashSmallGap" w:sz="4" w:space="0" w:color="auto"/>
+              <w:right w:val="dashSmallGap" w:sz="4" w:space="0" w:color="auto"/>
+            </w:tcBorders>
+          </w:tcPr>
+          <w:p>
+            <w:pPr>
+              <w:spacing w:before="120" w:after="120" w:line="240" w:lineRule="auto"/>
+              <w:rPr>
+                <w:rFonts w:ascii="TH SarabunPSK" w:hAnsi="TH SarabunPSK" w:cs="TH SarabunPSK"/>
+                <w:b/>
+                <w:bCs/>
+                <w:noProof/>
+                <w:sz w:val="32"/>
+                <w:szCs w:val="32"/>
+              </w:rPr>
+            </w:pPr>
+            <w:r>
+              <w:rPr>
+                <w:rFonts w:ascii="TH SarabunPSK" w:hAnsi="TH SarabunPSK" w:cs="TH SarabunPSK"/>
+                <w:b/>
+                <w:bCs/>
+                <w:sz w:val="32"/>
+                <w:szCs w:val="32"/>
+              </w:rPr>
+              <w:lastRenderedPageBreak/>
+              <w:t>Dashboard</w:t>
+            </w:r>
+            <w:r>
+              <w:rPr>
+                <w:rFonts w:ascii="TH SarabunPSK" w:hAnsi="TH SarabunPSK" w:cs="TH SarabunPSK"/>
                 <w:b/>
                 <w:bCs/>
                 <w:noProof/>
@@ -886,16 +1713,94 @@
                 <w:szCs w:val="32"/>
                 <w:cs/>
               </w:rPr>
+              <w:t xml:space="preserve"> </w:t>
+            </w:r>
+            <w:r>
+              <w:rPr>
+                <w:rFonts w:ascii="TH SarabunPSK" w:hAnsi="TH SarabunPSK" w:cs="TH SarabunPSK"/>
+                <w:b/>
+                <w:bCs/>
+                <w:noProof/>
+                <w:sz w:val="32"/>
+                <w:szCs w:val="32"/>
+              </w:rPr>
+              <w:t>– Alarm Set</w:t>
+            </w:r>
+            <w:r>
+              <w:rPr>
+                <w:rFonts w:ascii="TH SarabunPSK" w:hAnsi="TH SarabunPSK" w:cs="TH SarabunPSK"/>
+                <w:b/>
+                <w:bCs/>
+                <w:noProof/>
+                <w:sz w:val="32"/>
+                <w:szCs w:val="32"/>
+              </w:rPr>
+              <w:t xml:space="preserve"> </w:t>
+            </w:r>
+            <w:r>
+              <w:rPr>
+                <w:rFonts w:ascii="TH SarabunPSK" w:hAnsi="TH SarabunPSK" w:cs="TH SarabunPSK"/>
+                <w:b/>
+                <w:bCs/>
+                <w:noProof/>
+                <w:color w:val="00B0F0"/>
+                <w:sz w:val="32"/>
+                <w:szCs w:val="32"/>
+              </w:rPr>
+              <w:t>[Temperature]</w:t>
+            </w:r>
+          </w:p>
+          <w:p>
+            <w:pPr>
+              <w:spacing w:before="120" w:after="120" w:line="240" w:lineRule="auto"/>
+              <w:rPr>
+                <w:rFonts w:ascii="TH SarabunPSK" w:hAnsi="TH SarabunPSK" w:cs="TH SarabunPSK"/>
+                <w:b/>
+                <w:bCs/>
+                <w:noProof/>
+                <w:sz w:val="32"/>
+                <w:szCs w:val="32"/>
+              </w:rPr>
             </w:pPr>
             <w:r>
               <w:rPr>
-                <w:rFonts w:hint="cs"/>
-                <w:cs/>
-              </w:rPr>
-              <w:t xml:space="preserve">รูปการทดสอบ </w:t>
-            </w:r>
-            <w:r>
-              <w:t>2 – Dashboard</w:t>
+                <w:noProof/>
+              </w:rPr>
+              <w:drawing>
+                <wp:inline distT="0" distB="0" distL="0" distR="0" wp14:anchorId="635D8811" wp14:editId="0E277491">
+                  <wp:extent cx="5624628" cy="2933700"/>
+                  <wp:effectExtent l="0" t="0" r="0" b="0"/>
+                  <wp:docPr id="10" name="Picture 10"/>
+                  <wp:cNvGraphicFramePr>
+                    <a:graphicFrameLocks xmlns:a="http://schemas.openxmlformats.org/drawingml/2006/main" noChangeAspect="1"/>
+                  </wp:cNvGraphicFramePr>
+                  <a:graphic xmlns:a="http://schemas.openxmlformats.org/drawingml/2006/main">
+                    <a:graphicData uri="http://schemas.openxmlformats.org/drawingml/2006/picture">
+                      <pic:pic xmlns:pic="http://schemas.openxmlformats.org/drawingml/2006/picture">
+                        <pic:nvPicPr>
+                          <pic:cNvPr id="1" name=""/>
+                          <pic:cNvPicPr/>
+                        </pic:nvPicPr>
+                        <pic:blipFill>
+                          <a:blip r:embed="rId14"/>
+                          <a:stretch>
+                            <a:fillRect/>
+                          </a:stretch>
+                        </pic:blipFill>
+                        <pic:spPr>
+                          <a:xfrm>
+                            <a:off x="0" y="0"/>
+                            <a:ext cx="5626781" cy="2934823"/>
+                          </a:xfrm>
+                          <a:prstGeom prst="rect">
+                            <a:avLst/>
+                          </a:prstGeom>
+                        </pic:spPr>
+                      </pic:pic>
+                    </a:graphicData>
+                  </a:graphic>
+                </wp:inline>
+              </w:drawing>
             </w:r>
           </w:p>
         </w:tc>
@@ -915,7 +1820,27 @@
             <w:pPr>
               <w:spacing w:before="120" w:after="120" w:line="240" w:lineRule="auto"/>
               <w:rPr>
-                <w:rFonts w:ascii="TH Krub" w:hAnsi="TH Krub" w:cs="TH Krub"/>
+                <w:rFonts w:ascii="TH SarabunPSK" w:hAnsi="TH SarabunPSK" w:cs="TH SarabunPSK"/>
+                <w:b/>
+                <w:bCs/>
+                <w:noProof/>
+                <w:sz w:val="32"/>
+                <w:szCs w:val="32"/>
+              </w:rPr>
+            </w:pPr>
+            <w:r>
+              <w:rPr>
+                <w:rFonts w:ascii="TH SarabunPSK" w:hAnsi="TH SarabunPSK" w:cs="TH SarabunPSK"/>
+                <w:b/>
+                <w:bCs/>
+                <w:sz w:val="32"/>
+                <w:szCs w:val="32"/>
+              </w:rPr>
+              <w:t>Dashboard</w:t>
+            </w:r>
+            <w:r>
+              <w:rPr>
+                <w:rFonts w:ascii="TH SarabunPSK" w:hAnsi="TH SarabunPSK" w:cs="TH SarabunPSK"/>
                 <w:b/>
                 <w:bCs/>
                 <w:noProof/>
@@ -923,16 +1848,287 @@
                 <w:szCs w:val="32"/>
                 <w:cs/>
               </w:rPr>
+              <w:t xml:space="preserve"> </w:t>
+            </w:r>
+            <w:r>
+              <w:rPr>
+                <w:rFonts w:ascii="TH SarabunPSK" w:hAnsi="TH SarabunPSK" w:cs="TH SarabunPSK"/>
+                <w:b/>
+                <w:bCs/>
+                <w:noProof/>
+                <w:sz w:val="32"/>
+                <w:szCs w:val="32"/>
+              </w:rPr>
+              <w:t xml:space="preserve">– Alarm </w:t>
+            </w:r>
+            <w:r>
+              <w:rPr>
+                <w:rFonts w:ascii="TH SarabunPSK" w:hAnsi="TH SarabunPSK" w:cs="TH SarabunPSK"/>
+                <w:b/>
+                <w:bCs/>
+                <w:noProof/>
+                <w:sz w:val="32"/>
+                <w:szCs w:val="32"/>
+              </w:rPr>
+              <w:t>Clear</w:t>
+            </w:r>
+            <w:r>
+              <w:rPr>
+                <w:rFonts w:ascii="TH SarabunPSK" w:hAnsi="TH SarabunPSK" w:cs="TH SarabunPSK"/>
+                <w:b/>
+                <w:bCs/>
+                <w:noProof/>
+                <w:sz w:val="32"/>
+                <w:szCs w:val="32"/>
+              </w:rPr>
+              <w:t xml:space="preserve"> </w:t>
+            </w:r>
+            <w:r>
+              <w:rPr>
+                <w:rFonts w:ascii="TH SarabunPSK" w:hAnsi="TH SarabunPSK" w:cs="TH SarabunPSK"/>
+                <w:b/>
+                <w:bCs/>
+                <w:noProof/>
+                <w:color w:val="00B0F0"/>
+                <w:sz w:val="32"/>
+                <w:szCs w:val="32"/>
+              </w:rPr>
+              <w:t>[Temperature]</w:t>
+            </w:r>
+          </w:p>
+          <w:p>
+            <w:pPr>
+              <w:spacing w:before="120" w:after="120" w:line="240" w:lineRule="auto"/>
+              <w:rPr>
+                <w:rFonts w:ascii="TH SarabunPSK" w:hAnsi="TH SarabunPSK" w:cs="TH SarabunPSK"/>
+                <w:b/>
+                <w:bCs/>
+                <w:noProof/>
+                <w:sz w:val="32"/>
+                <w:szCs w:val="32"/>
+                <w:cs/>
+              </w:rPr>
             </w:pPr>
             <w:r>
               <w:rPr>
-                <w:rFonts w:hint="cs"/>
+                <w:noProof/>
+              </w:rPr>
+              <w:drawing>
+                <wp:inline distT="0" distB="0" distL="0" distR="0" wp14:anchorId="4EDF8B03" wp14:editId="0FB971FD">
+                  <wp:extent cx="5615940" cy="2570373"/>
+                  <wp:effectExtent l="0" t="0" r="3810" b="1905"/>
+                  <wp:docPr id="11" name="Picture 11"/>
+                  <wp:cNvGraphicFramePr>
+                    <a:graphicFrameLocks xmlns:a="http://schemas.openxmlformats.org/drawingml/2006/main" noChangeAspect="1"/>
+                  </wp:cNvGraphicFramePr>
+                  <a:graphic xmlns:a="http://schemas.openxmlformats.org/drawingml/2006/main">
+                    <a:graphicData uri="http://schemas.openxmlformats.org/drawingml/2006/picture">
+                      <pic:pic xmlns:pic="http://schemas.openxmlformats.org/drawingml/2006/picture">
+                        <pic:nvPicPr>
+                          <pic:cNvPr id="1" name=""/>
+                          <pic:cNvPicPr/>
+                        </pic:nvPicPr>
+                        <pic:blipFill>
+                          <a:blip r:embed="rId15"/>
+                          <a:stretch>
+                            <a:fillRect/>
+                          </a:stretch>
+                        </pic:blipFill>
+                        <pic:spPr>
+                          <a:xfrm>
+                            <a:off x="0" y="0"/>
+                            <a:ext cx="5618881" cy="2571719"/>
+                          </a:xfrm>
+                          <a:prstGeom prst="rect">
+                            <a:avLst/>
+                          </a:prstGeom>
+                        </pic:spPr>
+                      </pic:pic>
+                    </a:graphicData>
+                  </a:graphic>
+                </wp:inline>
+              </w:drawing>
+            </w:r>
+          </w:p>
+        </w:tc>
+      </w:tr>
+    </w:tbl>
+    <w:p>
+      <w:r>
+        <w:br w:type="page"/>
+      </w:r>
+    </w:p>
+    <w:tbl>
+      <w:tblPr>
+        <w:tblW w:w="9350" w:type="dxa"/>
+        <w:tblBorders>
+          <w:top w:val="dashSmallGap" w:sz="4" w:space="0" w:color="auto"/>
+          <w:left w:val="dashSmallGap" w:sz="4" w:space="0" w:color="auto"/>
+          <w:bottom w:val="dashSmallGap" w:sz="4" w:space="0" w:color="auto"/>
+          <w:right w:val="dashSmallGap" w:sz="4" w:space="0" w:color="auto"/>
+          <w:insideH w:val="dashSmallGap" w:sz="4" w:space="0" w:color="auto"/>
+          <w:insideV w:val="dashSmallGap" w:sz="4" w:space="0" w:color="auto"/>
+        </w:tblBorders>
+        <w:tblLook w:val="01E0" w:firstRow="1" w:lastRow="1" w:firstColumn="1" w:lastColumn="1" w:noHBand="0" w:noVBand="0"/>
+      </w:tblPr>
+      <w:tblGrid>
+        <w:gridCol w:w="9350"/>
+      </w:tblGrid>
+      <w:tr>
+        <w:tc>
+          <w:tcPr>
+            <w:tcW w:w="9350" w:type="dxa"/>
+            <w:tcBorders>
+              <w:top w:val="dashSmallGap" w:sz="4" w:space="0" w:color="auto"/>
+              <w:left w:val="dashSmallGap" w:sz="4" w:space="0" w:color="auto"/>
+              <w:bottom w:val="dashSmallGap" w:sz="4" w:space="0" w:color="auto"/>
+              <w:right w:val="dashSmallGap" w:sz="4" w:space="0" w:color="auto"/>
+            </w:tcBorders>
+          </w:tcPr>
+          <w:p>
+            <w:pPr>
+              <w:spacing w:before="120" w:after="120" w:line="240" w:lineRule="auto"/>
+              <w:rPr>
+                <w:rFonts w:ascii="TH SarabunPSK" w:hAnsi="TH SarabunPSK" w:cs="TH SarabunPSK"/>
+                <w:b/>
+                <w:bCs/>
+                <w:noProof/>
+                <w:sz w:val="32"/>
+                <w:szCs w:val="32"/>
+              </w:rPr>
+            </w:pPr>
+            <w:r>
+              <w:rPr>
+                <w:rFonts w:ascii="TH SarabunPSK" w:hAnsi="TH SarabunPSK" w:cs="TH SarabunPSK"/>
+                <w:b/>
+                <w:bCs/>
+                <w:sz w:val="32"/>
+                <w:szCs w:val="32"/>
+              </w:rPr>
+              <w:lastRenderedPageBreak/>
+              <w:t>Dashboard</w:t>
+            </w:r>
+            <w:r>
+              <w:rPr>
+                <w:rFonts w:ascii="TH SarabunPSK" w:hAnsi="TH SarabunPSK" w:cs="TH SarabunPSK"/>
+                <w:b/>
+                <w:bCs/>
+                <w:noProof/>
+                <w:sz w:val="32"/>
+                <w:szCs w:val="32"/>
                 <w:cs/>
               </w:rPr>
-              <w:t>รูปการทดสอบ</w:t>
-            </w:r>
-            <w:r>
-              <w:t xml:space="preserve"> 3</w:t>
+              <w:t xml:space="preserve"> </w:t>
+            </w:r>
+            <w:r>
+              <w:rPr>
+                <w:rFonts w:ascii="TH SarabunPSK" w:hAnsi="TH SarabunPSK" w:cs="TH SarabunPSK"/>
+                <w:b/>
+                <w:bCs/>
+                <w:noProof/>
+                <w:sz w:val="32"/>
+                <w:szCs w:val="32"/>
+              </w:rPr>
+              <w:t>– Alarm Set</w:t>
+            </w:r>
+            <w:r>
+              <w:rPr>
+                <w:rFonts w:ascii="TH SarabunPSK" w:hAnsi="TH SarabunPSK" w:cs="TH SarabunPSK"/>
+                <w:b/>
+                <w:bCs/>
+                <w:noProof/>
+                <w:sz w:val="32"/>
+                <w:szCs w:val="32"/>
+              </w:rPr>
+              <w:t xml:space="preserve"> </w:t>
+            </w:r>
+            <w:r>
+              <w:rPr>
+                <w:rFonts w:ascii="TH SarabunPSK" w:hAnsi="TH SarabunPSK" w:cs="TH SarabunPSK"/>
+                <w:b/>
+                <w:bCs/>
+                <w:noProof/>
+                <w:color w:val="00B050"/>
+                <w:sz w:val="32"/>
+                <w:szCs w:val="32"/>
+              </w:rPr>
+              <w:t>[</w:t>
+            </w:r>
+            <w:r>
+              <w:rPr>
+                <w:rFonts w:ascii="TH SarabunPSK" w:hAnsi="TH SarabunPSK" w:cs="TH SarabunPSK"/>
+                <w:b/>
+                <w:bCs/>
+                <w:noProof/>
+                <w:color w:val="00B050"/>
+                <w:sz w:val="32"/>
+                <w:szCs w:val="32"/>
+              </w:rPr>
+              <w:t>Humidity</w:t>
+            </w:r>
+            <w:r>
+              <w:rPr>
+                <w:rFonts w:ascii="TH SarabunPSK" w:hAnsi="TH SarabunPSK" w:cs="TH SarabunPSK"/>
+                <w:b/>
+                <w:bCs/>
+                <w:noProof/>
+                <w:color w:val="00B050"/>
+                <w:sz w:val="32"/>
+                <w:szCs w:val="32"/>
+              </w:rPr>
+              <w:t>]</w:t>
+            </w:r>
+          </w:p>
+          <w:p>
+            <w:pPr>
+              <w:spacing w:before="120" w:after="120" w:line="240" w:lineRule="auto"/>
+              <w:rPr>
+                <w:rFonts w:ascii="TH SarabunPSK" w:hAnsi="TH SarabunPSK" w:cs="TH SarabunPSK"/>
+                <w:b/>
+                <w:bCs/>
+                <w:sz w:val="32"/>
+                <w:szCs w:val="32"/>
+              </w:rPr>
+            </w:pPr>
+            <w:r>
+              <w:rPr>
+                <w:noProof/>
+              </w:rPr>
+              <w:drawing>
+                <wp:inline distT="0" distB="0" distL="0" distR="0" wp14:anchorId="72127625" wp14:editId="51BC8527">
+                  <wp:extent cx="5661660" cy="2414069"/>
+                  <wp:effectExtent l="0" t="0" r="0" b="5715"/>
+                  <wp:docPr id="12" name="Picture 12"/>
+                  <wp:cNvGraphicFramePr>
+                    <a:graphicFrameLocks xmlns:a="http://schemas.openxmlformats.org/drawingml/2006/main" noChangeAspect="1"/>
+                  </wp:cNvGraphicFramePr>
+                  <a:graphic xmlns:a="http://schemas.openxmlformats.org/drawingml/2006/main">
+                    <a:graphicData uri="http://schemas.openxmlformats.org/drawingml/2006/picture">
+                      <pic:pic xmlns:pic="http://schemas.openxmlformats.org/drawingml/2006/picture">
+                        <pic:nvPicPr>
+                          <pic:cNvPr id="1" name=""/>
+                          <pic:cNvPicPr/>
+                        </pic:nvPicPr>
+                        <pic:blipFill>
+                          <a:blip r:embed="rId16"/>
+                          <a:stretch>
+                            <a:fillRect/>
+                          </a:stretch>
+                        </pic:blipFill>
+                        <pic:spPr>
+                          <a:xfrm>
+                            <a:off x="0" y="0"/>
+                            <a:ext cx="5667564" cy="2416586"/>
+                          </a:xfrm>
+                          <a:prstGeom prst="rect">
+                            <a:avLst/>
+                          </a:prstGeom>
+                        </pic:spPr>
+                      </pic:pic>
+                    </a:graphicData>
+                  </a:graphic>
+                </wp:inline>
+              </w:drawing>
             </w:r>
           </w:p>
         </w:tc>
@@ -952,7 +2148,27 @@
             <w:pPr>
               <w:spacing w:before="120" w:after="120" w:line="240" w:lineRule="auto"/>
               <w:rPr>
-                <w:rFonts w:ascii="TH Krub" w:hAnsi="TH Krub" w:cs="TH Krub"/>
+                <w:rFonts w:ascii="TH SarabunPSK" w:hAnsi="TH SarabunPSK" w:cs="TH SarabunPSK"/>
+                <w:b/>
+                <w:bCs/>
+                <w:noProof/>
+                <w:sz w:val="32"/>
+                <w:szCs w:val="32"/>
+              </w:rPr>
+            </w:pPr>
+            <w:r>
+              <w:rPr>
+                <w:rFonts w:ascii="TH SarabunPSK" w:hAnsi="TH SarabunPSK" w:cs="TH SarabunPSK"/>
+                <w:b/>
+                <w:bCs/>
+                <w:sz w:val="32"/>
+                <w:szCs w:val="32"/>
+              </w:rPr>
+              <w:t>Dashboard</w:t>
+            </w:r>
+            <w:r>
+              <w:rPr>
+                <w:rFonts w:ascii="TH SarabunPSK" w:hAnsi="TH SarabunPSK" w:cs="TH SarabunPSK"/>
                 <w:b/>
                 <w:bCs/>
                 <w:noProof/>
@@ -960,16 +2176,95 @@
                 <w:szCs w:val="32"/>
                 <w:cs/>
               </w:rPr>
+              <w:t xml:space="preserve"> </w:t>
+            </w:r>
+            <w:r>
+              <w:rPr>
+                <w:rFonts w:ascii="TH SarabunPSK" w:hAnsi="TH SarabunPSK" w:cs="TH SarabunPSK"/>
+                <w:b/>
+                <w:bCs/>
+                <w:noProof/>
+                <w:sz w:val="32"/>
+                <w:szCs w:val="32"/>
+              </w:rPr>
+              <w:t>– Alarm Clear</w:t>
+            </w:r>
+            <w:r>
+              <w:rPr>
+                <w:rFonts w:ascii="TH SarabunPSK" w:hAnsi="TH SarabunPSK" w:cs="TH SarabunPSK"/>
+                <w:b/>
+                <w:bCs/>
+                <w:noProof/>
+                <w:sz w:val="32"/>
+                <w:szCs w:val="32"/>
+              </w:rPr>
+              <w:t xml:space="preserve"> </w:t>
+            </w:r>
+            <w:r>
+              <w:rPr>
+                <w:rFonts w:ascii="TH SarabunPSK" w:hAnsi="TH SarabunPSK" w:cs="TH SarabunPSK"/>
+                <w:b/>
+                <w:bCs/>
+                <w:noProof/>
+                <w:color w:val="00B050"/>
+                <w:sz w:val="32"/>
+                <w:szCs w:val="32"/>
+              </w:rPr>
+              <w:t>[Humidity]</w:t>
+            </w:r>
+          </w:p>
+          <w:p>
+            <w:pPr>
+              <w:spacing w:before="120" w:after="120" w:line="240" w:lineRule="auto"/>
+              <w:rPr>
+                <w:rFonts w:ascii="TH SarabunPSK" w:hAnsi="TH SarabunPSK" w:cs="TH SarabunPSK"/>
+                <w:b/>
+                <w:bCs/>
+                <w:noProof/>
+                <w:sz w:val="32"/>
+                <w:szCs w:val="32"/>
+                <w:cs/>
+              </w:rPr>
             </w:pPr>
             <w:r>
               <w:rPr>
-                <w:rFonts w:hint="cs"/>
-                <w:cs/>
-              </w:rPr>
-              <w:t xml:space="preserve">รูปการทดสอบ </w:t>
-            </w:r>
-            <w:r>
-              <w:t>4</w:t>
+                <w:noProof/>
+              </w:rPr>
+              <w:drawing>
+                <wp:inline distT="0" distB="0" distL="0" distR="0" wp14:anchorId="2565413F" wp14:editId="050DDC69">
+                  <wp:extent cx="5654040" cy="2306317"/>
+                  <wp:effectExtent l="0" t="0" r="3810" b="0"/>
+                  <wp:docPr id="13" name="Picture 13"/>
+                  <wp:cNvGraphicFramePr>
+                    <a:graphicFrameLocks xmlns:a="http://schemas.openxmlformats.org/drawingml/2006/main" noChangeAspect="1"/>
+                  </wp:cNvGraphicFramePr>
+                  <a:graphic xmlns:a="http://schemas.openxmlformats.org/drawingml/2006/main">
+                    <a:graphicData uri="http://schemas.openxmlformats.org/drawingml/2006/picture">
+                      <pic:pic xmlns:pic="http://schemas.openxmlformats.org/drawingml/2006/picture">
+                        <pic:nvPicPr>
+                          <pic:cNvPr id="1" name=""/>
+                          <pic:cNvPicPr/>
+                        </pic:nvPicPr>
+                        <pic:blipFill>
+                          <a:blip r:embed="rId17"/>
+                          <a:stretch>
+                            <a:fillRect/>
+                          </a:stretch>
+                        </pic:blipFill>
+                        <pic:spPr>
+                          <a:xfrm>
+                            <a:off x="0" y="0"/>
+                            <a:ext cx="5662306" cy="2309689"/>
+                          </a:xfrm>
+                          <a:prstGeom prst="rect">
+                            <a:avLst/>
+                          </a:prstGeom>
+                        </pic:spPr>
+                      </pic:pic>
+                    </a:graphicData>
+                  </a:graphic>
+                </wp:inline>
+              </w:drawing>
             </w:r>
           </w:p>
         </w:tc>
@@ -989,7 +2284,7 @@
             <w:pPr>
               <w:spacing w:before="120" w:after="120" w:line="240" w:lineRule="auto"/>
               <w:rPr>
-                <w:rFonts w:ascii="TH Krub" w:hAnsi="TH Krub" w:cs="TH Krub"/>
+                <w:rFonts w:ascii="TH SarabunPSK" w:hAnsi="TH SarabunPSK" w:cs="TH SarabunPSK" w:hint="cs"/>
                 <w:b/>
                 <w:bCs/>
                 <w:noProof/>
@@ -1000,10 +2295,84 @@
             </w:pPr>
             <w:r>
               <w:rPr>
-                <w:rFonts w:hint="cs"/>
+                <w:rFonts w:ascii="TH SarabunPSK" w:hAnsi="TH SarabunPSK" w:cs="TH SarabunPSK" w:hint="cs"/>
+                <w:b/>
+                <w:bCs/>
+                <w:noProof/>
+                <w:sz w:val="32"/>
+                <w:szCs w:val="32"/>
                 <w:cs/>
               </w:rPr>
-              <w:t>อธิบายแนวทางการปรับใช้กับงานที่ตัวเองรับผิดชอบ</w:t>
+              <w:t>หากอยากให้</w:t>
+            </w:r>
+            <w:r>
+              <w:rPr>
+                <w:rFonts w:ascii="TH SarabunPSK" w:hAnsi="TH SarabunPSK" w:cs="TH SarabunPSK"/>
+                <w:b/>
+                <w:bCs/>
+                <w:noProof/>
+                <w:sz w:val="32"/>
+                <w:szCs w:val="32"/>
+              </w:rPr>
+              <w:t xml:space="preserve"> Alarm </w:t>
+            </w:r>
+            <w:r>
+              <w:rPr>
+                <w:rFonts w:ascii="TH SarabunPSK" w:hAnsi="TH SarabunPSK" w:cs="TH SarabunPSK" w:hint="cs"/>
+                <w:b/>
+                <w:bCs/>
+                <w:noProof/>
+                <w:sz w:val="32"/>
+                <w:szCs w:val="32"/>
+                <w:cs/>
+              </w:rPr>
+              <w:t xml:space="preserve">แจ้งเตือนที่อุณหภูมิหรือความชื้นเท่าไหน ให้ใส่เงื่อนไขใน </w:t>
+            </w:r>
+            <w:r>
+              <w:rPr>
+                <w:rFonts w:ascii="TH SarabunPSK" w:hAnsi="TH SarabunPSK" w:cs="TH SarabunPSK"/>
+                <w:b/>
+                <w:bCs/>
+                <w:noProof/>
+                <w:sz w:val="32"/>
+                <w:szCs w:val="32"/>
+              </w:rPr>
+              <w:t xml:space="preserve">rule chain </w:t>
+            </w:r>
+            <w:r>
+              <w:rPr>
+                <w:rFonts w:ascii="TH SarabunPSK" w:hAnsi="TH SarabunPSK" w:cs="TH SarabunPSK" w:hint="cs"/>
+                <w:b/>
+                <w:bCs/>
+                <w:noProof/>
+                <w:sz w:val="32"/>
+                <w:szCs w:val="32"/>
+                <w:cs/>
+              </w:rPr>
+              <w:t xml:space="preserve">โนด </w:t>
+            </w:r>
+            <w:r>
+              <w:rPr>
+                <w:rFonts w:ascii="TH SarabunPSK" w:hAnsi="TH SarabunPSK" w:cs="TH SarabunPSK"/>
+                <w:b/>
+                <w:bCs/>
+                <w:noProof/>
+                <w:sz w:val="32"/>
+                <w:szCs w:val="32"/>
+              </w:rPr>
+              <w:t xml:space="preserve">boundWindows </w:t>
+            </w:r>
+            <w:r>
+              <w:rPr>
+                <w:rFonts w:ascii="TH SarabunPSK" w:hAnsi="TH SarabunPSK" w:cs="TH SarabunPSK" w:hint="cs"/>
+                <w:b/>
+                <w:bCs/>
+                <w:noProof/>
+                <w:sz w:val="32"/>
+                <w:szCs w:val="32"/>
+                <w:cs/>
+              </w:rPr>
+              <w:t>ส่วนที่เหลือนั้นจะทำคล้ายกับข้อแรกเลย</w:t>
             </w:r>
           </w:p>
         </w:tc>
@@ -1127,10 +2496,64 @@
           <w:p>
             <w:pPr>
               <w:rPr>
+                <w:rFonts w:ascii="TH Krub" w:hAnsi="TH Krub" w:cs="TH Krub" w:hint="cs"/>
+                <w:sz w:val="28"/>
+                <w:cs/>
+              </w:rPr>
+            </w:pPr>
+            <w:r>
+              <w:rPr>
+                <w:rFonts w:ascii="TH Krub" w:hAnsi="TH Krub" w:cs="TH Krub" w:hint="cs"/>
+                <w:sz w:val="28"/>
+                <w:cs/>
+              </w:rPr>
+              <w:t>ได้รู้ว่าปัจจุบันมี</w:t>
+            </w:r>
+            <w:r>
+              <w:rPr>
                 <w:rFonts w:ascii="TH Krub" w:hAnsi="TH Krub" w:cs="TH Krub"/>
                 <w:sz w:val="28"/>
               </w:rPr>
-            </w:pPr>
+              <w:t xml:space="preserve"> platform </w:t>
+            </w:r>
+            <w:r>
+              <w:rPr>
+                <w:rFonts w:ascii="TH Krub" w:hAnsi="TH Krub" w:cs="TH Krub" w:hint="cs"/>
+                <w:sz w:val="28"/>
+                <w:cs/>
+              </w:rPr>
+              <w:t xml:space="preserve">ที่ใช้สร้าง </w:t>
+            </w:r>
+            <w:r>
+              <w:rPr>
+                <w:rFonts w:ascii="TH Krub" w:hAnsi="TH Krub" w:cs="TH Krub"/>
+                <w:sz w:val="28"/>
+              </w:rPr>
+              <w:t xml:space="preserve">IoT </w:t>
+            </w:r>
+            <w:r>
+              <w:rPr>
+                <w:rFonts w:ascii="TH Krub" w:hAnsi="TH Krub" w:cs="TH Krub" w:hint="cs"/>
+                <w:sz w:val="28"/>
+                <w:cs/>
+              </w:rPr>
+              <w:t>มากมายให้เลือกสรร ซึ่งแต่ละ</w:t>
+            </w:r>
+            <w:r>
+              <w:rPr>
+                <w:rFonts w:ascii="TH Krub" w:hAnsi="TH Krub" w:cs="TH Krub"/>
+                <w:sz w:val="28"/>
+              </w:rPr>
+              <w:t xml:space="preserve"> platform </w:t>
+            </w:r>
+            <w:r>
+              <w:rPr>
+                <w:rFonts w:ascii="TH Krub" w:hAnsi="TH Krub" w:cs="TH Krub" w:hint="cs"/>
+                <w:sz w:val="28"/>
+                <w:cs/>
+              </w:rPr>
+              <w:t>นั้นก็จะมีฟังก์ชันพิเศษหรือการใช้</w:t>
+            </w:r>
           </w:p>
         </w:tc>
       </w:tr>
@@ -1146,6 +2569,14 @@
                 <w:sz w:val="28"/>
               </w:rPr>
             </w:pPr>
+            <w:r>
+              <w:rPr>
+                <w:rFonts w:ascii="TH Krub" w:hAnsi="TH Krub" w:cs="TH Krub" w:hint="cs"/>
+                <w:sz w:val="28"/>
+                <w:cs/>
+              </w:rPr>
+              <w:t>งานแตกต่างกันบ้าง แต่สิ่งที่เหมือนๆกันคือ จำเป้นต้องมีตัวส่งข้อมูล และ ตัวสำหรับรับข้อมูลเพื่อทำงานฟังก์ชันที่</w:t>
+            </w:r>
           </w:p>
         </w:tc>
       </w:tr>
@@ -1161,6 +2592,14 @@
                 <w:sz w:val="28"/>
               </w:rPr>
             </w:pPr>
+            <w:r>
+              <w:rPr>
+                <w:rFonts w:ascii="TH Krub" w:hAnsi="TH Krub" w:cs="TH Krub" w:hint="cs"/>
+                <w:sz w:val="28"/>
+                <w:cs/>
+              </w:rPr>
+              <w:t>ต้องการ</w:t>
+            </w:r>
           </w:p>
         </w:tc>
       </w:tr>
@@ -1184,7 +2623,7 @@
       <w:pPr>
         <w:spacing w:after="0"/>
         <w:rPr>
-          <w:rFonts w:ascii="TH Krub" w:hAnsi="TH Krub" w:cs="TH Krub"/>
+          <w:rFonts w:ascii="TH Krub" w:hAnsi="TH Krub" w:cs="TH Krub" w:hint="cs"/>
           <w:sz w:val="28"/>
         </w:rPr>
       </w:pPr>
@@ -1210,6 +2649,7 @@
         </w:rPr>
         <w:t xml:space="preserve">ความรู้ที่ได้เพิ่มเติมเกี่ยวกับ </w:t>
       </w:r>
+      <w:proofErr w:type="spellStart"/>
       <w:r>
         <w:rPr>
           <w:rFonts w:ascii="TH Krub" w:hAnsi="TH Krub" w:cs="TH Krub"/>
@@ -1217,6 +2657,7 @@
         </w:rPr>
         <w:t>ThingsBoard</w:t>
       </w:r>
+      <w:proofErr w:type="spellEnd"/>
     </w:p>
     <w:tbl>
       <w:tblPr>
@@ -1243,10 +2684,65 @@
           <w:p>
             <w:pPr>
               <w:rPr>
+                <w:rFonts w:ascii="TH Krub" w:hAnsi="TH Krub" w:cs="TH Krub" w:hint="cs"/>
+                <w:sz w:val="28"/>
+                <w:cs/>
+              </w:rPr>
+            </w:pPr>
+            <w:proofErr w:type="spellStart"/>
+            <w:r>
+              <w:rPr>
                 <w:rFonts w:ascii="TH Krub" w:hAnsi="TH Krub" w:cs="TH Krub"/>
                 <w:sz w:val="28"/>
               </w:rPr>
-            </w:pPr>
+              <w:t>Thingsboard</w:t>
+            </w:r>
+            <w:proofErr w:type="spellEnd"/>
+            <w:r>
+              <w:rPr>
+                <w:rFonts w:ascii="TH Krub" w:hAnsi="TH Krub" w:cs="TH Krub"/>
+                <w:sz w:val="28"/>
+              </w:rPr>
+              <w:t xml:space="preserve"> </w:t>
+            </w:r>
+            <w:r>
+              <w:rPr>
+                <w:rFonts w:ascii="TH Krub" w:hAnsi="TH Krub" w:cs="TH Krub" w:hint="cs"/>
+                <w:sz w:val="28"/>
+                <w:cs/>
+              </w:rPr>
+              <w:t xml:space="preserve">เป็น </w:t>
+            </w:r>
+            <w:r>
+              <w:rPr>
+                <w:rFonts w:ascii="TH Krub" w:hAnsi="TH Krub" w:cs="TH Krub"/>
+                <w:sz w:val="28"/>
+              </w:rPr>
+              <w:t xml:space="preserve">platform IoT </w:t>
+            </w:r>
+            <w:r>
+              <w:rPr>
+                <w:rFonts w:ascii="TH Krub" w:hAnsi="TH Krub" w:cs="TH Krub" w:hint="cs"/>
+                <w:sz w:val="28"/>
+                <w:cs/>
+              </w:rPr>
+              <w:t xml:space="preserve">หนึ่งที่ใช้งานง่าย และใช้งานได้ฟรี สามารถสร้าง </w:t>
+            </w:r>
+            <w:r>
+              <w:rPr>
+                <w:rFonts w:ascii="TH Krub" w:hAnsi="TH Krub" w:cs="TH Krub"/>
+                <w:sz w:val="28"/>
+              </w:rPr>
+              <w:t xml:space="preserve">rule chain </w:t>
+            </w:r>
+            <w:r>
+              <w:rPr>
+                <w:rFonts w:ascii="TH Krub" w:hAnsi="TH Krub" w:cs="TH Krub" w:hint="cs"/>
+                <w:sz w:val="28"/>
+                <w:cs/>
+              </w:rPr>
+              <w:t xml:space="preserve">ตั้งเงื่อนไขให้กับ </w:t>
+            </w:r>
           </w:p>
         </w:tc>
       </w:tr>
@@ -1262,6 +2758,21 @@
                 <w:sz w:val="28"/>
               </w:rPr>
             </w:pPr>
+            <w:r>
+              <w:rPr>
+                <w:rFonts w:ascii="TH Krub" w:hAnsi="TH Krub" w:cs="TH Krub"/>
+                <w:sz w:val="28"/>
+              </w:rPr>
+              <w:t xml:space="preserve">IoT </w:t>
+            </w:r>
+            <w:r>
+              <w:rPr>
+                <w:rFonts w:ascii="TH Krub" w:hAnsi="TH Krub" w:cs="TH Krub" w:hint="cs"/>
+                <w:sz w:val="28"/>
+                <w:cs/>
+              </w:rPr>
+              <w:t>เราได้</w:t>
+            </w:r>
           </w:p>
         </w:tc>
       </w:tr>
@@ -1367,10 +2878,74 @@
           <w:p>
             <w:pPr>
               <w:rPr>
+                <w:rFonts w:ascii="TH Krub" w:hAnsi="TH Krub" w:cs="TH Krub" w:hint="cs"/>
+                <w:sz w:val="28"/>
+                <w:cs/>
+              </w:rPr>
+            </w:pPr>
+            <w:r>
+              <w:rPr>
+                <w:rFonts w:ascii="TH Krub" w:hAnsi="TH Krub" w:cs="TH Krub" w:hint="cs"/>
+                <w:sz w:val="28"/>
+                <w:cs/>
+              </w:rPr>
+              <w:t xml:space="preserve">ต้องรู้ว่าเราสามารถเอา </w:t>
+            </w:r>
+            <w:r>
+              <w:rPr>
                 <w:rFonts w:ascii="TH Krub" w:hAnsi="TH Krub" w:cs="TH Krub"/>
                 <w:sz w:val="28"/>
               </w:rPr>
-            </w:pPr>
+              <w:t xml:space="preserve">Token </w:t>
+            </w:r>
+            <w:proofErr w:type="spellStart"/>
+            <w:r>
+              <w:rPr>
+                <w:rFonts w:ascii="TH Krub" w:hAnsi="TH Krub" w:cs="TH Krub" w:hint="cs"/>
+                <w:sz w:val="28"/>
+                <w:cs/>
+              </w:rPr>
+              <w:t>ต่างๆ</w:t>
+            </w:r>
+            <w:proofErr w:type="spellEnd"/>
+            <w:r>
+              <w:rPr>
+                <w:rFonts w:ascii="TH Krub" w:hAnsi="TH Krub" w:cs="TH Krub" w:hint="cs"/>
+                <w:sz w:val="28"/>
+                <w:cs/>
+              </w:rPr>
+              <w:t xml:space="preserve">ที่ฟังก์ชันนั้นต้องการมาจากไหน เพราะสิ่งนี้จะเป็น </w:t>
+            </w:r>
+            <w:r>
+              <w:rPr>
+                <w:rFonts w:ascii="TH Krub" w:hAnsi="TH Krub" w:cs="TH Krub"/>
+                <w:sz w:val="28"/>
+              </w:rPr>
+              <w:t xml:space="preserve">key </w:t>
+            </w:r>
+            <w:r>
+              <w:rPr>
+                <w:rFonts w:ascii="TH Krub" w:hAnsi="TH Krub" w:cs="TH Krub" w:hint="cs"/>
+                <w:sz w:val="28"/>
+                <w:cs/>
+              </w:rPr>
+              <w:t xml:space="preserve">ที่ช่วยให้ </w:t>
+            </w:r>
+            <w:r>
+              <w:rPr>
+                <w:rFonts w:ascii="TH Krub" w:hAnsi="TH Krub" w:cs="TH Krub"/>
+                <w:sz w:val="28"/>
+              </w:rPr>
+              <w:t xml:space="preserve">Things </w:t>
+            </w:r>
+            <w:r>
+              <w:rPr>
+                <w:rFonts w:ascii="TH Krub" w:hAnsi="TH Krub" w:cs="TH Krub" w:hint="cs"/>
+                <w:sz w:val="28"/>
+                <w:cs/>
+              </w:rPr>
+              <w:t>เชื่อม</w:t>
+            </w:r>
           </w:p>
         </w:tc>
       </w:tr>
@@ -1382,10 +2957,34 @@
           <w:p>
             <w:pPr>
               <w:rPr>
+                <w:rFonts w:ascii="TH Krub" w:hAnsi="TH Krub" w:cs="TH Krub" w:hint="cs"/>
+                <w:sz w:val="28"/>
+                <w:cs/>
+              </w:rPr>
+            </w:pPr>
+            <w:r>
+              <w:rPr>
+                <w:rFonts w:ascii="TH Krub" w:hAnsi="TH Krub" w:cs="TH Krub" w:hint="cs"/>
+                <w:sz w:val="28"/>
+                <w:cs/>
+              </w:rPr>
+              <w:t xml:space="preserve">ต่อกันบน </w:t>
+            </w:r>
+            <w:r>
+              <w:rPr>
                 <w:rFonts w:ascii="TH Krub" w:hAnsi="TH Krub" w:cs="TH Krub"/>
                 <w:sz w:val="28"/>
               </w:rPr>
-            </w:pPr>
+              <w:t xml:space="preserve">Internet </w:t>
+            </w:r>
+            <w:r>
+              <w:rPr>
+                <w:rFonts w:ascii="TH Krub" w:hAnsi="TH Krub" w:cs="TH Krub" w:hint="cs"/>
+                <w:sz w:val="28"/>
+                <w:cs/>
+              </w:rPr>
+              <w:t>ได้</w:t>
+            </w:r>
           </w:p>
         </w:tc>
       </w:tr>
@@ -1588,6 +3187,106 @@
           <w:p>
             <w:pPr>
               <w:rPr>
+                <w:rFonts w:ascii="TH Krub" w:hAnsi="TH Krub" w:cs="TH Krub" w:hint="cs"/>
+                <w:sz w:val="28"/>
+              </w:rPr>
+            </w:pPr>
+            <w:r>
+              <w:rPr>
+                <w:rFonts w:ascii="TH Krub" w:hAnsi="TH Krub" w:cs="TH Krub" w:hint="cs"/>
+                <w:sz w:val="28"/>
+                <w:cs/>
+              </w:rPr>
+              <w:t xml:space="preserve">ส่วนตัวคิดว่าเอกสารของอาจารย์ค่อนข้างทำละเอียดมาก ทำตามได้เลย </w:t>
+            </w:r>
+            <w:r>
+              <w:rPr>
+                <w:rFonts w:ascii="TH Krub" w:hAnsi="TH Krub" w:cs="TH Krub" w:hint="cs"/>
+                <w:sz w:val="28"/>
+                <w:cs/>
+              </w:rPr>
+              <w:t>และโชคดีที่เป็นการเรียนร่วมกับเพื่อนๆใน</w:t>
+            </w:r>
+          </w:p>
+        </w:tc>
+      </w:tr>
+      <w:tr>
+        <w:tc>
+          <w:tcPr>
+            <w:tcW w:w="9350" w:type="dxa"/>
+          </w:tcPr>
+          <w:p>
+            <w:pPr>
+              <w:rPr>
+                <w:rFonts w:ascii="TH Krub" w:hAnsi="TH Krub" w:cs="TH Krub" w:hint="cs"/>
+                <w:sz w:val="28"/>
+                <w:cs/>
+              </w:rPr>
+            </w:pPr>
+            <w:r>
+              <w:rPr>
+                <w:rFonts w:ascii="TH Krub" w:hAnsi="TH Krub" w:cs="TH Krub" w:hint="cs"/>
+                <w:sz w:val="28"/>
+                <w:cs/>
+              </w:rPr>
+              <w:t xml:space="preserve">สาขา แต่ถ้าเป็นไปได้ อยากให้เพิ่ม ปัญหาที่พบบ่อยในแต่ละ </w:t>
+            </w:r>
+            <w:r>
+              <w:rPr>
+                <w:rFonts w:ascii="TH Krub" w:hAnsi="TH Krub" w:cs="TH Krub"/>
+                <w:sz w:val="28"/>
+              </w:rPr>
+              <w:t xml:space="preserve">part </w:t>
+            </w:r>
+            <w:r>
+              <w:rPr>
+                <w:rFonts w:ascii="TH Krub" w:hAnsi="TH Krub" w:cs="TH Krub" w:hint="cs"/>
+                <w:sz w:val="28"/>
+                <w:cs/>
+              </w:rPr>
+              <w:t>เผื่อสำหรับคนที่เรียนด้วยตัวเอง ทำตามแล้วพบ</w:t>
+            </w:r>
+          </w:p>
+        </w:tc>
+      </w:tr>
+      <w:tr>
+        <w:tc>
+          <w:tcPr>
+            <w:tcW w:w="9350" w:type="dxa"/>
+          </w:tcPr>
+          <w:p>
+            <w:pPr>
+              <w:rPr>
+                <w:rFonts w:ascii="TH Krub" w:hAnsi="TH Krub" w:cs="TH Krub"/>
+                <w:sz w:val="28"/>
+              </w:rPr>
+            </w:pPr>
+            <w:r>
+              <w:rPr>
+                <w:rFonts w:ascii="TH Krub" w:hAnsi="TH Krub" w:cs="TH Krub" w:hint="cs"/>
+                <w:sz w:val="28"/>
+                <w:cs/>
+              </w:rPr>
+              <w:t xml:space="preserve">ปัญหาในระหว่างการทำ </w:t>
+            </w:r>
+            <w:r>
+              <w:rPr>
+                <w:rFonts w:ascii="TH Krub" w:hAnsi="TH Krub" w:cs="TH Krub"/>
+                <w:sz w:val="28"/>
+              </w:rPr>
+              <w:t>IoT</w:t>
+            </w:r>
+          </w:p>
+        </w:tc>
+      </w:tr>
+      <w:tr>
+        <w:tc>
+          <w:tcPr>
+            <w:tcW w:w="9350" w:type="dxa"/>
+          </w:tcPr>
+          <w:p>
+            <w:pPr>
+              <w:rPr>
                 <w:rFonts w:ascii="TH Krub" w:hAnsi="TH Krub" w:cs="TH Krub"/>
                 <w:sz w:val="28"/>
               </w:rPr>
@@ -1622,53 +3321,6 @@
                 <w:sz w:val="28"/>
               </w:rPr>
             </w:pPr>
-          </w:p>
-        </w:tc>
-      </w:tr>
-      <w:tr>
-        <w:tc>
-          <w:tcPr>
-            <w:tcW w:w="9350" w:type="dxa"/>
-          </w:tcPr>
-          <w:p>
-            <w:pPr>
-              <w:rPr>
-                <w:rFonts w:ascii="TH Krub" w:hAnsi="TH Krub" w:cs="TH Krub"/>
-                <w:sz w:val="28"/>
-              </w:rPr>
-            </w:pPr>
-          </w:p>
-        </w:tc>
-      </w:tr>
-      <w:tr>
-        <w:tc>
-          <w:tcPr>
-            <w:tcW w:w="9350" w:type="dxa"/>
-          </w:tcPr>
-          <w:p>
-            <w:pPr>
-              <w:rPr>
-                <w:rFonts w:ascii="TH Krub" w:hAnsi="TH Krub" w:cs="TH Krub"/>
-                <w:sz w:val="28"/>
-              </w:rPr>
-            </w:pPr>
-          </w:p>
-        </w:tc>
-      </w:tr>
-      <w:tr>
-        <w:tc>
-          <w:tcPr>
-            <w:tcW w:w="9350" w:type="dxa"/>
-          </w:tcPr>
-          <w:p>
-            <w:pPr>
-              <w:rPr>
-                <w:rFonts w:ascii="TH Krub" w:hAnsi="TH Krub" w:cs="TH Krub"/>
-                <w:sz w:val="28"/>
-              </w:rPr>
-            </w:pPr>
-            <w:bookmarkStart w:id="1" w:name="_GoBack"/>
-            <w:bookmarkEnd w:id="1"/>
           </w:p>
         </w:tc>
       </w:tr>
@@ -1776,6 +3428,85 @@
           <w:p>
             <w:pPr>
               <w:rPr>
+                <w:rFonts w:ascii="TH Krub" w:hAnsi="TH Krub" w:cs="TH Krub" w:hint="cs"/>
+                <w:sz w:val="28"/>
+                <w:cs/>
+              </w:rPr>
+            </w:pPr>
+            <w:r>
+              <w:rPr>
+                <w:rFonts w:ascii="TH Krub" w:hAnsi="TH Krub" w:cs="TH Krub" w:hint="cs"/>
+                <w:sz w:val="28"/>
+                <w:cs/>
+              </w:rPr>
+              <w:t xml:space="preserve">คิดว่าเป็นแบบ </w:t>
+            </w:r>
+            <w:r>
+              <w:rPr>
+                <w:rFonts w:ascii="TH Krub" w:hAnsi="TH Krub" w:cs="TH Krub"/>
+                <w:sz w:val="28"/>
+              </w:rPr>
+              <w:t xml:space="preserve">Hybrid </w:t>
+            </w:r>
+            <w:r>
+              <w:rPr>
+                <w:rFonts w:ascii="TH Krub" w:hAnsi="TH Krub" w:cs="TH Krub" w:hint="cs"/>
+                <w:sz w:val="28"/>
+                <w:cs/>
+              </w:rPr>
+              <w:t>คือคนเรียน เรียนผ่านออนไลน์ และสามารถเข้ามาร่วมเรียนรู้ สอบถามใน</w:t>
+            </w:r>
+            <w:r>
+              <w:rPr>
+                <w:rFonts w:ascii="TH Krub" w:hAnsi="TH Krub" w:cs="TH Krub"/>
+                <w:sz w:val="28"/>
+              </w:rPr>
+              <w:t xml:space="preserve"> onsite </w:t>
+            </w:r>
+            <w:r>
+              <w:rPr>
+                <w:rFonts w:ascii="TH Krub" w:hAnsi="TH Krub" w:cs="TH Krub" w:hint="cs"/>
+                <w:sz w:val="28"/>
+                <w:cs/>
+              </w:rPr>
+              <w:t>ได้ด้วย</w:t>
+            </w:r>
+          </w:p>
+        </w:tc>
+      </w:tr>
+      <w:tr>
+        <w:tc>
+          <w:tcPr>
+            <w:tcW w:w="9350" w:type="dxa"/>
+          </w:tcPr>
+          <w:p>
+            <w:pPr>
+              <w:rPr>
+                <w:rFonts w:ascii="TH Krub" w:hAnsi="TH Krub" w:cs="TH Krub"/>
+                <w:sz w:val="28"/>
+              </w:rPr>
+            </w:pPr>
+            <w:r>
+              <w:rPr>
+                <w:rFonts w:ascii="TH Krub" w:hAnsi="TH Krub" w:cs="TH Krub" w:hint="cs"/>
+                <w:sz w:val="28"/>
+                <w:cs/>
+              </w:rPr>
+              <w:t>จะดีค่ะ</w:t>
+            </w:r>
+            <w:bookmarkStart w:id="1" w:name="_GoBack"/>
+            <w:bookmarkEnd w:id="1"/>
+          </w:p>
+        </w:tc>
+      </w:tr>
+      <w:tr>
+        <w:tc>
+          <w:tcPr>
+            <w:tcW w:w="9350" w:type="dxa"/>
+          </w:tcPr>
+          <w:p>
+            <w:pPr>
+              <w:rPr>
                 <w:rFonts w:ascii="TH Krub" w:hAnsi="TH Krub" w:cs="TH Krub"/>
                 <w:sz w:val="28"/>
               </w:rPr>
@@ -1828,36 +3559,6 @@
           </w:p>
         </w:tc>
       </w:tr>
-      <w:tr>
-        <w:tc>
-          <w:tcPr>
-            <w:tcW w:w="9350" w:type="dxa"/>
-          </w:tcPr>
-          <w:p>
-            <w:pPr>
-              <w:rPr>
-                <w:rFonts w:ascii="TH Krub" w:hAnsi="TH Krub" w:cs="TH Krub"/>
-                <w:sz w:val="28"/>
-              </w:rPr>
-            </w:pPr>
-          </w:p>
-        </w:tc>
-      </w:tr>
-      <w:tr>
-        <w:tc>
-          <w:tcPr>
-            <w:tcW w:w="9350" w:type="dxa"/>
-          </w:tcPr>
-          <w:p>
-            <w:pPr>
-              <w:rPr>
-                <w:rFonts w:ascii="TH Krub" w:hAnsi="TH Krub" w:cs="TH Krub"/>
-                <w:sz w:val="28"/>
-              </w:rPr>
-            </w:pPr>
-          </w:p>
-        </w:tc>
-      </w:tr>
     </w:tbl>
     <w:p>
       <w:pPr>
@@ -1869,7 +3570,7 @@
       </w:pPr>
     </w:p>
     <w:sectPr>
-      <w:headerReference w:type="default" r:id="rId8"/>
+      <w:headerReference w:type="default" r:id="rId18"/>
       <w:pgSz w:w="12240" w:h="15840"/>
       <w:pgMar w:top="1440" w:right="1440" w:bottom="1440" w:left="1440" w:header="720" w:footer="720" w:gutter="0"/>
       <w:cols w:space="720"/>
@@ -1880,7 +3581,7 @@
 </file>
 
 <file path=word/endnotes.xml><?xml version="1.0" encoding="utf-8"?>
-<w:endnotes xmlns:wpc="http://schemas.microsoft.com/office/word/2010/wordprocessingCanvas" xmlns:cx="http://schemas.microsoft.com/office/drawing/2014/chartex" xmlns:cx1="http://schemas.microsoft.com/office/drawing/2015/9/8/chartex" xmlns:cx2="http://schemas.microsoft.com/office/drawing/2015/10/21/chartex" xmlns:cx3="http://schemas.microsoft.com/office/drawing/2016/5/9/chartex" xmlns:cx4="http://schemas.microsoft.com/office/drawing/2016/5/10/chartex" xmlns:cx5="http://schemas.microsoft.com/office/drawing/2016/5/11/chartex" xmlns:cx6="http://schemas.microsoft.com/office/drawing/2016/5/12/chartex" xmlns:cx7="http://schemas.microsoft.com/office/drawing/2016/5/13/chartex" xmlns:cx8="http://schemas.microsoft.com/office/drawing/2016/5/14/chartex" xmlns:mc="http://schemas.openxmlformats.org/markup-compatibility/2006" xmlns:aink="http://schemas.microsoft.com/office/drawing/2016/ink" xmlns:am3d="http://schemas.microsoft.com/office/drawing/2017/model3d" xmlns:o="urn:schemas-microsoft-com:office:office" xmlns:r="http://schemas.openxmlformats.org/officeDocument/2006/relationships" xmlns:m="http://schemas.openxmlformats.org/officeDocument/2006/math" xmlns:v="urn:schemas-microsoft-com:vml" xmlns:wp14="http://schemas.microsoft.com/office/word/2010/wordprocessingDrawing" xmlns:wp="http://schemas.openxmlformats.org/drawingml/2006/wordprocessingDrawing" xmlns:w10="urn:schemas-microsoft-com:office:word" xmlns:w="http://schemas.openxmlformats.org/wordprocessingml/2006/main" xmlns:w14="http://schemas.microsoft.com/office/word/2010/wordml" xmlns:w15="http://schemas.microsoft.com/office/word/2012/wordml" xmlns:w16cex="http://schemas.microsoft.com/office/word/2018/wordml/cex" xmlns:w16cid="http://schemas.microsoft.com/office/word/2016/wordml/cid" xmlns:w16="http://schemas.microsoft.com/office/word/2018/wordml" xmlns:w16se="http://schemas.microsoft.com/office/word/2015/wordml/symex" xmlns:wpg="http://schemas.microsoft.com/office/word/2010/wordprocessingGroup" xmlns:wpi="http://schemas.microsoft.com/office/word/2010/wordprocessingInk" xmlns:wne="http://schemas.microsoft.com/office/word/2006/wordml" xmlns:wps="http://schemas.microsoft.com/office/word/2010/wordprocessingShape" mc:Ignorable="w14 w15 w16se w16cid w16 w16cex wp14">
+<w:endnotes xmlns:wpc="http://schemas.microsoft.com/office/word/2010/wordprocessingCanvas" xmlns:cx="http://schemas.microsoft.com/office/drawing/2014/chartex" xmlns:cx1="http://schemas.microsoft.com/office/drawing/2015/9/8/chartex" xmlns:cx2="http://schemas.microsoft.com/office/drawing/2015/10/21/chartex" xmlns:cx3="http://schemas.microsoft.com/office/drawing/2016/5/9/chartex" xmlns:cx4="http://schemas.microsoft.com/office/drawing/2016/5/10/chartex" xmlns:cx5="http://schemas.microsoft.com/office/drawing/2016/5/11/chartex" xmlns:cx6="http://schemas.microsoft.com/office/drawing/2016/5/12/chartex" xmlns:cx7="http://schemas.microsoft.com/office/drawing/2016/5/13/chartex" xmlns:cx8="http://schemas.microsoft.com/office/drawing/2016/5/14/chartex" xmlns:mc="http://schemas.openxmlformats.org/markup-compatibility/2006" xmlns:aink="http://schemas.microsoft.com/office/drawing/2016/ink" xmlns:am3d="http://schemas.microsoft.com/office/drawing/2017/model3d" xmlns:o="urn:schemas-microsoft-com:office:office" xmlns:r="http://schemas.openxmlformats.org/officeDocument/2006/relationships" xmlns:m="http://schemas.openxmlformats.org/officeDocument/2006/math" xmlns:v="urn:schemas-microsoft-com:vml" xmlns:wp14="http://schemas.microsoft.com/office/word/2010/wordprocessingDrawing" xmlns:wp="http://schemas.openxmlformats.org/drawingml/2006/wordprocessingDrawing" xmlns:w10="urn:schemas-microsoft-com:office:word" xmlns:w="http://schemas.openxmlformats.org/wordprocessingml/2006/main" xmlns:w14="http://schemas.microsoft.com/office/word/2010/wordml" xmlns:w15="http://schemas.microsoft.com/office/word/2012/wordml" xmlns:w16cid="http://schemas.microsoft.com/office/word/2016/wordml/cid" xmlns:w16se="http://schemas.microsoft.com/office/word/2015/wordml/symex" xmlns:wpg="http://schemas.microsoft.com/office/word/2010/wordprocessingGroup" xmlns:wpi="http://schemas.microsoft.com/office/word/2010/wordprocessingInk" xmlns:wne="http://schemas.microsoft.com/office/word/2006/wordml" xmlns:wps="http://schemas.microsoft.com/office/word/2010/wordprocessingShape" mc:Ignorable="w14 w15 w16se w16cid wp14">
   <w:endnote w:type="separator" w:id="-1">
     <w:p>
       <w:pPr>
@@ -1905,7 +3606,7 @@
 </file>
 
 <file path=word/footnotes.xml><?xml version="1.0" encoding="utf-8"?>
-<w:footnotes xmlns:wpc="http://schemas.microsoft.com/office/word/2010/wordprocessingCanvas" xmlns:cx="http://schemas.microsoft.com/office/drawing/2014/chartex" xmlns:cx1="http://schemas.microsoft.com/office/drawing/2015/9/8/chartex" xmlns:cx2="http://schemas.microsoft.com/office/drawing/2015/10/21/chartex" xmlns:cx3="http://schemas.microsoft.com/office/drawing/2016/5/9/chartex" xmlns:cx4="http://schemas.microsoft.com/office/drawing/2016/5/10/chartex" xmlns:cx5="http://schemas.microsoft.com/office/drawing/2016/5/11/chartex" xmlns:cx6="http://schemas.microsoft.com/office/drawing/2016/5/12/chartex" xmlns:cx7="http://schemas.microsoft.com/office/drawing/2016/5/13/chartex" xmlns:cx8="http://schemas.microsoft.com/office/drawing/2016/5/14/chartex" xmlns:mc="http://schemas.openxmlformats.org/markup-compatibility/2006" xmlns:aink="http://schemas.microsoft.com/office/drawing/2016/ink" xmlns:am3d="http://schemas.microsoft.com/office/drawing/2017/model3d" xmlns:o="urn:schemas-microsoft-com:office:office" xmlns:r="http://schemas.openxmlformats.org/officeDocument/2006/relationships" xmlns:m="http://schemas.openxmlformats.org/officeDocument/2006/math" xmlns:v="urn:schemas-microsoft-com:vml" xmlns:wp14="http://schemas.microsoft.com/office/word/2010/wordprocessingDrawing" xmlns:wp="http://schemas.openxmlformats.org/drawingml/2006/wordprocessingDrawing" xmlns:w10="urn:schemas-microsoft-com:office:word" xmlns:w="http://schemas.openxmlformats.org/wordprocessingml/2006/main" xmlns:w14="http://schemas.microsoft.com/office/word/2010/wordml" xmlns:w15="http://schemas.microsoft.com/office/word/2012/wordml" xmlns:w16cex="http://schemas.microsoft.com/office/word/2018/wordml/cex" xmlns:w16cid="http://schemas.microsoft.com/office/word/2016/wordml/cid" xmlns:w16="http://schemas.microsoft.com/office/word/2018/wordml" xmlns:w16se="http://schemas.microsoft.com/office/word/2015/wordml/symex" xmlns:wpg="http://schemas.microsoft.com/office/word/2010/wordprocessingGroup" xmlns:wpi="http://schemas.microsoft.com/office/word/2010/wordprocessingInk" xmlns:wne="http://schemas.microsoft.com/office/word/2006/wordml" xmlns:wps="http://schemas.microsoft.com/office/word/2010/wordprocessingShape" mc:Ignorable="w14 w15 w16se w16cid w16 w16cex wp14">
+<w:footnotes xmlns:wpc="http://schemas.microsoft.com/office/word/2010/wordprocessingCanvas" xmlns:cx="http://schemas.microsoft.com/office/drawing/2014/chartex" xmlns:cx1="http://schemas.microsoft.com/office/drawing/2015/9/8/chartex" xmlns:cx2="http://schemas.microsoft.com/office/drawing/2015/10/21/chartex" xmlns:cx3="http://schemas.microsoft.com/office/drawing/2016/5/9/chartex" xmlns:cx4="http://schemas.microsoft.com/office/drawing/2016/5/10/chartex" xmlns:cx5="http://schemas.microsoft.com/office/drawing/2016/5/11/chartex" xmlns:cx6="http://schemas.microsoft.com/office/drawing/2016/5/12/chartex" xmlns:cx7="http://schemas.microsoft.com/office/drawing/2016/5/13/chartex" xmlns:cx8="http://schemas.microsoft.com/office/drawing/2016/5/14/chartex" xmlns:mc="http://schemas.openxmlformats.org/markup-compatibility/2006" xmlns:aink="http://schemas.microsoft.com/office/drawing/2016/ink" xmlns:am3d="http://schemas.microsoft.com/office/drawing/2017/model3d" xmlns:o="urn:schemas-microsoft-com:office:office" xmlns:r="http://schemas.openxmlformats.org/officeDocument/2006/relationships" xmlns:m="http://schemas.openxmlformats.org/officeDocument/2006/math" xmlns:v="urn:schemas-microsoft-com:vml" xmlns:wp14="http://schemas.microsoft.com/office/word/2010/wordprocessingDrawing" xmlns:wp="http://schemas.openxmlformats.org/drawingml/2006/wordprocessingDrawing" xmlns:w10="urn:schemas-microsoft-com:office:word" xmlns:w="http://schemas.openxmlformats.org/wordprocessingml/2006/main" xmlns:w14="http://schemas.microsoft.com/office/word/2010/wordml" xmlns:w15="http://schemas.microsoft.com/office/word/2012/wordml" xmlns:w16cid="http://schemas.microsoft.com/office/word/2016/wordml/cid" xmlns:w16se="http://schemas.microsoft.com/office/word/2015/wordml/symex" xmlns:wpg="http://schemas.microsoft.com/office/word/2010/wordprocessingGroup" xmlns:wpi="http://schemas.microsoft.com/office/word/2010/wordprocessingInk" xmlns:wne="http://schemas.microsoft.com/office/word/2006/wordml" xmlns:wps="http://schemas.microsoft.com/office/word/2010/wordprocessingShape" mc:Ignorable="w14 w15 w16se w16cid wp14">
   <w:footnote w:type="separator" w:id="-1">
     <w:p>
       <w:pPr>
@@ -1930,7 +3631,7 @@
 </file>
 
 <file path=word/header1.xml><?xml version="1.0" encoding="utf-8"?>
-<w:hdr xmlns:wpc="http://schemas.microsoft.com/office/word/2010/wordprocessingCanvas" xmlns:cx="http://schemas.microsoft.com/office/drawing/2014/chartex" xmlns:cx1="http://schemas.microsoft.com/office/drawing/2015/9/8/chartex" xmlns:cx2="http://schemas.microsoft.com/office/drawing/2015/10/21/chartex" xmlns:cx3="http://schemas.microsoft.com/office/drawing/2016/5/9/chartex" xmlns:cx4="http://schemas.microsoft.com/office/drawing/2016/5/10/chartex" xmlns:cx5="http://schemas.microsoft.com/office/drawing/2016/5/11/chartex" xmlns:cx6="http://schemas.microsoft.com/office/drawing/2016/5/12/chartex" xmlns:cx7="http://schemas.microsoft.com/office/drawing/2016/5/13/chartex" xmlns:cx8="http://schemas.microsoft.com/office/drawing/2016/5/14/chartex" xmlns:mc="http://schemas.openxmlformats.org/markup-compatibility/2006" xmlns:aink="http://schemas.microsoft.com/office/drawing/2016/ink" xmlns:am3d="http://schemas.microsoft.com/office/drawing/2017/model3d" xmlns:o="urn:schemas-microsoft-com:office:office" xmlns:r="http://schemas.openxmlformats.org/officeDocument/2006/relationships" xmlns:m="http://schemas.openxmlformats.org/officeDocument/2006/math" xmlns:v="urn:schemas-microsoft-com:vml" xmlns:wp14="http://schemas.microsoft.com/office/word/2010/wordprocessingDrawing" xmlns:wp="http://schemas.openxmlformats.org/drawingml/2006/wordprocessingDrawing" xmlns:w10="urn:schemas-microsoft-com:office:word" xmlns:w="http://schemas.openxmlformats.org/wordprocessingml/2006/main" xmlns:w14="http://schemas.microsoft.com/office/word/2010/wordml" xmlns:w15="http://schemas.microsoft.com/office/word/2012/wordml" xmlns:w16cex="http://schemas.microsoft.com/office/word/2018/wordml/cex" xmlns:w16cid="http://schemas.microsoft.com/office/word/2016/wordml/cid" xmlns:w16="http://schemas.microsoft.com/office/word/2018/wordml" xmlns:w16se="http://schemas.microsoft.com/office/word/2015/wordml/symex" xmlns:wpg="http://schemas.microsoft.com/office/word/2010/wordprocessingGroup" xmlns:wpi="http://schemas.microsoft.com/office/word/2010/wordprocessingInk" xmlns:wne="http://schemas.microsoft.com/office/word/2006/wordml" xmlns:wps="http://schemas.microsoft.com/office/word/2010/wordprocessingShape" mc:Ignorable="w14 w15 w16se w16cid w16 w16cex wp14">
+<w:hdr xmlns:wpc="http://schemas.microsoft.com/office/word/2010/wordprocessingCanvas" xmlns:cx="http://schemas.microsoft.com/office/drawing/2014/chartex" xmlns:cx1="http://schemas.microsoft.com/office/drawing/2015/9/8/chartex" xmlns:cx2="http://schemas.microsoft.com/office/drawing/2015/10/21/chartex" xmlns:cx3="http://schemas.microsoft.com/office/drawing/2016/5/9/chartex" xmlns:cx4="http://schemas.microsoft.com/office/drawing/2016/5/10/chartex" xmlns:cx5="http://schemas.microsoft.com/office/drawing/2016/5/11/chartex" xmlns:cx6="http://schemas.microsoft.com/office/drawing/2016/5/12/chartex" xmlns:cx7="http://schemas.microsoft.com/office/drawing/2016/5/13/chartex" xmlns:cx8="http://schemas.microsoft.com/office/drawing/2016/5/14/chartex" xmlns:mc="http://schemas.openxmlformats.org/markup-compatibility/2006" xmlns:aink="http://schemas.microsoft.com/office/drawing/2016/ink" xmlns:am3d="http://schemas.microsoft.com/office/drawing/2017/model3d" xmlns:o="urn:schemas-microsoft-com:office:office" xmlns:r="http://schemas.openxmlformats.org/officeDocument/2006/relationships" xmlns:m="http://schemas.openxmlformats.org/officeDocument/2006/math" xmlns:v="urn:schemas-microsoft-com:vml" xmlns:wp14="http://schemas.microsoft.com/office/word/2010/wordprocessingDrawing" xmlns:wp="http://schemas.openxmlformats.org/drawingml/2006/wordprocessingDrawing" xmlns:w10="urn:schemas-microsoft-com:office:word" xmlns:w="http://schemas.openxmlformats.org/wordprocessingml/2006/main" xmlns:w14="http://schemas.microsoft.com/office/word/2010/wordml" xmlns:w15="http://schemas.microsoft.com/office/word/2012/wordml" xmlns:w16cid="http://schemas.microsoft.com/office/word/2016/wordml/cid" xmlns:w16se="http://schemas.microsoft.com/office/word/2015/wordml/symex" xmlns:wpg="http://schemas.microsoft.com/office/word/2010/wordprocessingGroup" xmlns:wpi="http://schemas.microsoft.com/office/word/2010/wordprocessingInk" xmlns:wne="http://schemas.microsoft.com/office/word/2006/wordml" xmlns:wps="http://schemas.microsoft.com/office/word/2010/wordprocessingShape" mc:Ignorable="w14 w15 w16se w16cid wp14">
   <w:sdt>
     <w:sdtPr>
       <w:id w:val="-1318336367"/>
@@ -2057,7 +3758,7 @@
 </file>
 
 <file path=word/numbering.xml><?xml version="1.0" encoding="utf-8"?>
-<w:numbering xmlns:wpc="http://schemas.microsoft.com/office/word/2010/wordprocessingCanvas" xmlns:cx="http://schemas.microsoft.com/office/drawing/2014/chartex" xmlns:cx1="http://schemas.microsoft.com/office/drawing/2015/9/8/chartex" xmlns:cx2="http://schemas.microsoft.com/office/drawing/2015/10/21/chartex" xmlns:cx3="http://schemas.microsoft.com/office/drawing/2016/5/9/chartex" xmlns:cx4="http://schemas.microsoft.com/office/drawing/2016/5/10/chartex" xmlns:cx5="http://schemas.microsoft.com/office/drawing/2016/5/11/chartex" xmlns:cx6="http://schemas.microsoft.com/office/drawing/2016/5/12/chartex" xmlns:cx7="http://schemas.microsoft.com/office/drawing/2016/5/13/chartex" xmlns:cx8="http://schemas.microsoft.com/office/drawing/2016/5/14/chartex" xmlns:mc="http://schemas.openxmlformats.org/markup-compatibility/2006" xmlns:aink="http://schemas.microsoft.com/office/drawing/2016/ink" xmlns:am3d="http://schemas.microsoft.com/office/drawing/2017/model3d" xmlns:o="urn:schemas-microsoft-com:office:office" xmlns:r="http://schemas.openxmlformats.org/officeDocument/2006/relationships" xmlns:m="http://schemas.openxmlformats.org/officeDocument/2006/math" xmlns:v="urn:schemas-microsoft-com:vml" xmlns:wp14="http://schemas.microsoft.com/office/word/2010/wordprocessingDrawing" xmlns:wp="http://schemas.openxmlformats.org/drawingml/2006/wordprocessingDrawing" xmlns:w10="urn:schemas-microsoft-com:office:word" xmlns:w="http://schemas.openxmlformats.org/wordprocessingml/2006/main" xmlns:w14="http://schemas.microsoft.com/office/word/2010/wordml" xmlns:w15="http://schemas.microsoft.com/office/word/2012/wordml" xmlns:w16cex="http://schemas.microsoft.com/office/word/2018/wordml/cex" xmlns:w16cid="http://schemas.microsoft.com/office/word/2016/wordml/cid" xmlns:w16="http://schemas.microsoft.com/office/word/2018/wordml" xmlns:w16se="http://schemas.microsoft.com/office/word/2015/wordml/symex" xmlns:wpg="http://schemas.microsoft.com/office/word/2010/wordprocessingGroup" xmlns:wpi="http://schemas.microsoft.com/office/word/2010/wordprocessingInk" xmlns:wne="http://schemas.microsoft.com/office/word/2006/wordml" xmlns:wps="http://schemas.microsoft.com/office/word/2010/wordprocessingShape" mc:Ignorable="w14 w15 w16se w16cid w16 w16cex wp14">
+<w:numbering xmlns:wpc="http://schemas.microsoft.com/office/word/2010/wordprocessingCanvas" xmlns:cx="http://schemas.microsoft.com/office/drawing/2014/chartex" xmlns:cx1="http://schemas.microsoft.com/office/drawing/2015/9/8/chartex" xmlns:cx2="http://schemas.microsoft.com/office/drawing/2015/10/21/chartex" xmlns:cx3="http://schemas.microsoft.com/office/drawing/2016/5/9/chartex" xmlns:cx4="http://schemas.microsoft.com/office/drawing/2016/5/10/chartex" xmlns:cx5="http://schemas.microsoft.com/office/drawing/2016/5/11/chartex" xmlns:cx6="http://schemas.microsoft.com/office/drawing/2016/5/12/chartex" xmlns:cx7="http://schemas.microsoft.com/office/drawing/2016/5/13/chartex" xmlns:cx8="http://schemas.microsoft.com/office/drawing/2016/5/14/chartex" xmlns:mc="http://schemas.openxmlformats.org/markup-compatibility/2006" xmlns:aink="http://schemas.microsoft.com/office/drawing/2016/ink" xmlns:am3d="http://schemas.microsoft.com/office/drawing/2017/model3d" xmlns:o="urn:schemas-microsoft-com:office:office" xmlns:r="http://schemas.openxmlformats.org/officeDocument/2006/relationships" xmlns:m="http://schemas.openxmlformats.org/officeDocument/2006/math" xmlns:v="urn:schemas-microsoft-com:vml" xmlns:wp14="http://schemas.microsoft.com/office/word/2010/wordprocessingDrawing" xmlns:wp="http://schemas.openxmlformats.org/drawingml/2006/wordprocessingDrawing" xmlns:w10="urn:schemas-microsoft-com:office:word" xmlns:w="http://schemas.openxmlformats.org/wordprocessingml/2006/main" xmlns:w14="http://schemas.microsoft.com/office/word/2010/wordml" xmlns:w15="http://schemas.microsoft.com/office/word/2012/wordml" xmlns:w16cid="http://schemas.microsoft.com/office/word/2016/wordml/cid" xmlns:w16se="http://schemas.microsoft.com/office/word/2015/wordml/symex" xmlns:wpg="http://schemas.microsoft.com/office/word/2010/wordprocessingGroup" xmlns:wpi="http://schemas.microsoft.com/office/word/2010/wordprocessingInk" xmlns:wne="http://schemas.microsoft.com/office/word/2006/wordml" xmlns:wps="http://schemas.microsoft.com/office/word/2010/wordprocessingShape" mc:Ignorable="w14 w15 w16se w16cid wp14">
   <w:abstractNum w:abstractNumId="0" w15:restartNumberingAfterBreak="0">
     <w:nsid w:val="0B5A3143"/>
     <w:multiLevelType w:val="hybridMultilevel"/>
@@ -7641,7 +9342,7 @@
 </file>
 
 <file path=word/styles.xml><?xml version="1.0" encoding="utf-8"?>
-<w:styles xmlns:mc="http://schemas.openxmlformats.org/markup-compatibility/2006" xmlns:r="http://schemas.openxmlformats.org/officeDocument/2006/relationships" xmlns:w="http://schemas.openxmlformats.org/wordprocessingml/2006/main" xmlns:w14="http://schemas.microsoft.com/office/word/2010/wordml" xmlns:w15="http://schemas.microsoft.com/office/word/2012/wordml" xmlns:w16cex="http://schemas.microsoft.com/office/word/2018/wordml/cex" xmlns:w16cid="http://schemas.microsoft.com/office/word/2016/wordml/cid" xmlns:w16="http://schemas.microsoft.com/office/word/2018/wordml" xmlns:w16se="http://schemas.microsoft.com/office/word/2015/wordml/symex" mc:Ignorable="w14 w15 w16se w16cid w16 w16cex">
+<w:styles xmlns:mc="http://schemas.openxmlformats.org/markup-compatibility/2006" xmlns:r="http://schemas.openxmlformats.org/officeDocument/2006/relationships" xmlns:w="http://schemas.openxmlformats.org/wordprocessingml/2006/main" xmlns:w14="http://schemas.microsoft.com/office/word/2010/wordml" xmlns:w15="http://schemas.microsoft.com/office/word/2012/wordml" xmlns:w16cid="http://schemas.microsoft.com/office/word/2016/wordml/cid" xmlns:w16se="http://schemas.microsoft.com/office/word/2015/wordml/symex" mc:Ignorable="w14 w15 w16se w16cid">
   <w:docDefaults>
     <w:rPrDefault>
       <w:rPr>
@@ -8986,7 +10687,7 @@
 </file>
 
 <file path=customXml/itemProps1.xml><?xml version="1.0" encoding="utf-8"?>
-<ds:datastoreItem xmlns:ds="http://schemas.openxmlformats.org/officeDocument/2006/customXml" ds:itemID="{F01A502C-94FD-42A0-BE70-46ED53EFBE39}">
+<ds:datastoreItem xmlns:ds="http://schemas.openxmlformats.org/officeDocument/2006/customXml" ds:itemID="{162DEF00-6294-443A-904E-555EDDB9AA11}">
   <ds:schemaRefs>
     <ds:schemaRef ds:uri="http://schemas.openxmlformats.org/officeDocument/2006/bibliography"/>
   </ds:schemaRefs>

</xml_diff>